<commit_message>
added paragraph on science
</commit_message>
<xml_diff>
--- a/E6690 Final Project.docx
+++ b/E6690 Final Project.docx
@@ -100,30 +100,17 @@
       </w:r>
     </w:p>
     <w:p>
-      <w:pPr>
-        <w:rPr>
-          <w:b/>
-        </w:rPr>
-      </w:pPr>
-      <w:r>
-        <w:rPr>
-          <w:b/>
-        </w:rPr>
-        <w:t>Short description of method</w:t>
-      </w:r>
-    </w:p>
-    <w:p>
-      <w:pPr>
-        <w:rPr>
-          <w:b/>
-        </w:rPr>
-      </w:pPr>
-      <w:r>
-        <w:rPr>
-          <w:b/>
-        </w:rPr>
-        <w:t xml:space="preserve">Short details on data set background.  Large p </w:t>
-      </w:r>
+      <w:r>
+        <w:t>The paper discusses findings from T cell gene expression data collected from 24 individuals, 17 of which had Psoriasis.  The dataset has expression rates for thousand</w:t>
+      </w:r>
+      <w:r>
+        <w:t>s</w:t>
+      </w:r>
+      <w:r>
+        <w:t xml:space="preserve"> of different genes, all of which are identified with markers.  The paper concluded that two genes SPATS2L and KLF6 are most strongly associated with T cell activation in Psoriasis patients.  The dataset itself was unique in that it had a far large number of components compared to data points.  This fact plays an important role in much of the analysis conducted throughout this paper.</w:t>
+      </w:r>
+      <w:bookmarkStart w:id="1" w:name="_GoBack"/>
+      <w:bookmarkEnd w:id="1"/>
     </w:p>
     <w:p>
       <w:r>
@@ -138,6 +125,7 @@
         <w:t xml:space="preserve"> we also </w:t>
       </w:r>
       <w:r>
+        <w:lastRenderedPageBreak/>
         <w:t>used unsupervised learning techniques in which we discarded the labels (Psoriasis or Not), to see if clusters would be formed based on the presence of the disease.</w:t>
       </w:r>
     </w:p>
@@ -151,11 +139,7 @@
     </w:p>
     <w:p>
       <w:r>
-        <w:t xml:space="preserve">The paper examines Gene expression profiles from in vitro activated T cells from 17 psoriasis patients and 7 control subjects.  The data set developed for this study contains 47,222 </w:t>
-      </w:r>
-      <w:r>
-        <w:lastRenderedPageBreak/>
-        <w:t xml:space="preserve">transcripts for each sample cataloging the level of gene expression </w:t>
+        <w:t xml:space="preserve">The paper examines Gene expression profiles from in vitro activated T cells from 17 psoriasis patients and 7 control subjects.  The data set developed for this study contains 47,222 transcripts for each sample cataloging the level of gene expression </w:t>
       </w:r>
       <w:r>
         <w:t xml:space="preserve">in the activated T-cells </w:t>
@@ -271,7 +255,7 @@
         <w:pStyle w:val="Caption"/>
         <w:keepNext/>
       </w:pPr>
-      <w:bookmarkStart w:id="1" w:name="_Ref513484814"/>
+      <w:bookmarkStart w:id="2" w:name="_Ref513484814"/>
       <w:r>
         <w:t xml:space="preserve">Table </w:t>
       </w:r>
@@ -283,7 +267,7 @@
           <w:t>1</w:t>
         </w:r>
       </w:fldSimple>
-      <w:bookmarkEnd w:id="1"/>
+      <w:bookmarkEnd w:id="2"/>
       <w:r>
         <w:t xml:space="preserve">: List of most </w:t>
       </w:r>
@@ -313,9 +297,6 @@
           <w:p>
             <w:pPr>
               <w:pStyle w:val="PreformattedText"/>
-              <w:rPr>
-                <w:rFonts w:hint="eastAsia"/>
-              </w:rPr>
             </w:pPr>
             <w:r>
               <w:rPr>
@@ -327,14 +308,12 @@
           <w:p>
             <w:pPr>
               <w:pStyle w:val="PreformattedText"/>
-              <w:rPr>
-                <w:rFonts w:hint="eastAsia"/>
-              </w:rPr>
             </w:pPr>
             <w:r>
               <w:rPr>
                 <w:rFonts w:ascii="Lucida Console" w:hAnsi="Lucida Console"/>
               </w:rPr>
+              <w:lastRenderedPageBreak/>
               <w:t>“ILMN_1658247" "ILMN_2054297" "ILMN_2184373" "ILMN_1739428" "ILMN_1729749"</w:t>
             </w:r>
           </w:p>
@@ -391,11 +370,7 @@
       </w:r>
       <w:proofErr w:type="gramEnd"/>
       <w:r>
-        <w:t xml:space="preserve"> </w:t>
-      </w:r>
-      <w:r>
-        <w:lastRenderedPageBreak/>
-        <w:t xml:space="preserve">in patients with psoriasis, however in our analysis, the gene was only upregulated </w:t>
+        <w:t xml:space="preserve"> in patients with psoriasis, however in our analysis, the gene was only upregulated </w:t>
       </w:r>
       <w:r>
         <w:rPr>
@@ -646,7 +621,11 @@
         </mc:AlternateContent>
       </w:r>
       <w:r>
-        <w:t xml:space="preserve">We were surprised to note very limited overlap from Random Forests to other methods used by ourselves and the original paper.  It’s not surprising that ILMN_1683678 (SPATS2L) always makes the top slot (it has 100 percent accuracy in predicting the end result by itself, see </w:t>
+        <w:t xml:space="preserve">We were surprised to note very limited overlap from Random Forests to other methods used by ourselves and the original paper.  It’s not surprising </w:t>
+      </w:r>
+      <w:r>
+        <w:lastRenderedPageBreak/>
+        <w:t xml:space="preserve">that ILMN_1683678 (SPATS2L) always makes the top slot (it has 100 percent accuracy in predicting the end result by itself, see </w:t>
       </w:r>
       <w:r>
         <w:t>F</w:t>
@@ -688,7 +667,6 @@
     </w:p>
     <w:p>
       <w:r>
-        <w:lastRenderedPageBreak/>
         <w:t xml:space="preserve">Creating individual trees from these “most important” factors has fairly good accuracy.  We only see 100% accuracy in the case of ILMN_1683678, but other trees use two factors for 96% accuracy (for example, see </w:t>
       </w:r>
       <w:r>
@@ -1242,7 +1220,7 @@
         <w:pStyle w:val="Caption"/>
         <w:keepNext/>
       </w:pPr>
-      <w:bookmarkStart w:id="2" w:name="_Ref513566566"/>
+      <w:bookmarkStart w:id="3" w:name="_Ref513566566"/>
       <w:r>
         <w:t xml:space="preserve">Table </w:t>
       </w:r>
@@ -1254,7 +1232,7 @@
           <w:t>2</w:t>
         </w:r>
       </w:fldSimple>
-      <w:bookmarkEnd w:id="2"/>
+      <w:bookmarkEnd w:id="3"/>
       <w:r>
         <w:t>: Forward Stepwise reduced model features</w:t>
       </w:r>
@@ -3516,7 +3494,7 @@
       <w:pPr>
         <w:pStyle w:val="Caption"/>
       </w:pPr>
-      <w:bookmarkStart w:id="3" w:name="_Ref513566633"/>
+      <w:bookmarkStart w:id="4" w:name="_Ref513566633"/>
       <w:r>
         <w:t xml:space="preserve">Figure </w:t>
       </w:r>
@@ -3528,7 +3506,7 @@
           <w:t>9</w:t>
         </w:r>
       </w:fldSimple>
-      <w:bookmarkEnd w:id="3"/>
+      <w:bookmarkEnd w:id="4"/>
       <w:r>
         <w:t>: Ridge Regression</w:t>
       </w:r>
@@ -3610,7 +3588,7 @@
         <w:pStyle w:val="Caption"/>
         <w:keepNext/>
       </w:pPr>
-      <w:bookmarkStart w:id="4" w:name="_Ref513567005"/>
+      <w:bookmarkStart w:id="5" w:name="_Ref513567005"/>
       <w:r>
         <w:t xml:space="preserve">Table </w:t>
       </w:r>
@@ -3622,7 +3600,7 @@
           <w:t>3</w:t>
         </w:r>
       </w:fldSimple>
-      <w:bookmarkEnd w:id="4"/>
+      <w:bookmarkEnd w:id="5"/>
       <w:r>
         <w:t>: LASSO coefficients</w:t>
       </w:r>
@@ -6129,7 +6107,7 @@
         <w:pStyle w:val="Caption"/>
         <w:jc w:val="center"/>
       </w:pPr>
-      <w:bookmarkStart w:id="5" w:name="_Ref513566913"/>
+      <w:bookmarkStart w:id="6" w:name="_Ref513566913"/>
       <w:r>
         <w:t xml:space="preserve">Figure </w:t>
       </w:r>
@@ -6141,7 +6119,7 @@
           <w:t>11</w:t>
         </w:r>
       </w:fldSimple>
-      <w:bookmarkEnd w:id="5"/>
+      <w:bookmarkEnd w:id="6"/>
       <w:r>
         <w:t>: PVE</w:t>
       </w:r>
@@ -6198,7 +6176,7 @@
         <w:pStyle w:val="Caption"/>
         <w:jc w:val="center"/>
       </w:pPr>
-      <w:bookmarkStart w:id="6" w:name="_Ref513566931"/>
+      <w:bookmarkStart w:id="7" w:name="_Ref513566931"/>
       <w:r>
         <w:t xml:space="preserve">Figure </w:t>
       </w:r>
@@ -6210,7 +6188,7 @@
           <w:t>12</w:t>
         </w:r>
       </w:fldSimple>
-      <w:bookmarkEnd w:id="6"/>
+      <w:bookmarkEnd w:id="7"/>
       <w:r>
         <w:t>: Visualizations of PCs (Red are patients, Blue are control samples)</w:t>
       </w:r>
@@ -6313,7 +6291,7 @@
         <w:pStyle w:val="Caption"/>
         <w:keepNext/>
       </w:pPr>
-      <w:bookmarkStart w:id="7" w:name="_Ref513567035"/>
+      <w:bookmarkStart w:id="8" w:name="_Ref513567035"/>
       <w:r>
         <w:t xml:space="preserve">Table </w:t>
       </w:r>
@@ -6325,7 +6303,7 @@
           <w:t>4</w:t>
         </w:r>
       </w:fldSimple>
-      <w:bookmarkEnd w:id="7"/>
+      <w:bookmarkEnd w:id="8"/>
       <w:r>
         <w:t>: Misclassification Rate for different sized PCA models</w:t>
       </w:r>
@@ -12646,7 +12624,7 @@
       <w:pPr>
         <w:pStyle w:val="Caption"/>
       </w:pPr>
-      <w:bookmarkStart w:id="8" w:name="_Ref513485098"/>
+      <w:bookmarkStart w:id="9" w:name="_Ref513485098"/>
       <w:r>
         <w:t xml:space="preserve">Figure </w:t>
       </w:r>
@@ -12658,7 +12636,7 @@
           <w:t>13</w:t>
         </w:r>
       </w:fldSimple>
-      <w:bookmarkEnd w:id="8"/>
+      <w:bookmarkEnd w:id="9"/>
       <w:r>
         <w:t>: SVM error for each Patient</w:t>
       </w:r>
@@ -12928,7 +12906,7 @@
       <w:pPr>
         <w:pStyle w:val="Caption"/>
       </w:pPr>
-      <w:bookmarkStart w:id="9" w:name="_Ref513484579"/>
+      <w:bookmarkStart w:id="10" w:name="_Ref513484579"/>
       <w:r>
         <w:t xml:space="preserve">Figure </w:t>
       </w:r>
@@ -12940,7 +12918,7 @@
           <w:t>15</w:t>
         </w:r>
       </w:fldSimple>
-      <w:bookmarkEnd w:id="9"/>
+      <w:bookmarkEnd w:id="10"/>
       <w:r>
         <w:t>: Euclidean Distance</w:t>
       </w:r>
@@ -13001,7 +12979,7 @@
       <w:pPr>
         <w:pStyle w:val="Caption"/>
       </w:pPr>
-      <w:bookmarkStart w:id="10" w:name="_Ref513484552"/>
+      <w:bookmarkStart w:id="11" w:name="_Ref513484552"/>
       <w:r>
         <w:t xml:space="preserve">Figure </w:t>
       </w:r>
@@ -13013,7 +12991,7 @@
           <w:t>16</w:t>
         </w:r>
       </w:fldSimple>
-      <w:bookmarkEnd w:id="10"/>
+      <w:bookmarkEnd w:id="11"/>
       <w:r>
         <w:t>: Manhattan Distance</w:t>
       </w:r>
@@ -13074,7 +13052,7 @@
       <w:pPr>
         <w:pStyle w:val="Caption"/>
       </w:pPr>
-      <w:bookmarkStart w:id="11" w:name="_Ref513484597"/>
+      <w:bookmarkStart w:id="12" w:name="_Ref513484597"/>
       <w:r>
         <w:t xml:space="preserve">Figure </w:t>
       </w:r>
@@ -13086,7 +13064,7 @@
           <w:t>17</w:t>
         </w:r>
       </w:fldSimple>
-      <w:bookmarkEnd w:id="11"/>
+      <w:bookmarkEnd w:id="12"/>
       <w:r>
         <w:t xml:space="preserve">: Clusters found using </w:t>
       </w:r>
@@ -13102,7 +13080,7 @@
         <w:pStyle w:val="Caption"/>
         <w:keepNext/>
       </w:pPr>
-      <w:bookmarkStart w:id="12" w:name="_Ref513484622"/>
+      <w:bookmarkStart w:id="13" w:name="_Ref513484622"/>
       <w:r>
         <w:t xml:space="preserve">Table </w:t>
       </w:r>
@@ -13114,7 +13092,7 @@
           <w:t>5</w:t>
         </w:r>
       </w:fldSimple>
-      <w:bookmarkEnd w:id="12"/>
+      <w:bookmarkEnd w:id="13"/>
       <w:r>
         <w:t>: results of Clusters with many different cluster sizes</w:t>
       </w:r>
@@ -13164,9 +13142,6 @@
           <w:p>
             <w:pPr>
               <w:pStyle w:val="PreformattedText"/>
-              <w:rPr>
-                <w:rFonts w:hint="eastAsia"/>
-              </w:rPr>
             </w:pPr>
             <w:r>
               <w:t xml:space="preserve">     </w:t>
@@ -13181,9 +13156,6 @@
           <w:p>
             <w:pPr>
               <w:pStyle w:val="PreformattedText"/>
-              <w:rPr>
-                <w:rFonts w:hint="eastAsia"/>
-              </w:rPr>
             </w:pPr>
             <w:r>
               <w:t xml:space="preserve">     </w:t>
@@ -13254,9 +13226,6 @@
           <w:p>
             <w:pPr>
               <w:pStyle w:val="PreformattedText"/>
-              <w:rPr>
-                <w:rFonts w:hint="eastAsia"/>
-              </w:rPr>
             </w:pPr>
             <w:r>
               <w:t xml:space="preserve">     </w:t>
@@ -13271,9 +13240,6 @@
           <w:p>
             <w:pPr>
               <w:pStyle w:val="PreformattedText"/>
-              <w:rPr>
-                <w:rFonts w:hint="eastAsia"/>
-              </w:rPr>
             </w:pPr>
             <w:r>
               <w:t xml:space="preserve">     </w:t>
@@ -13302,9 +13268,6 @@
           <w:p>
             <w:pPr>
               <w:pStyle w:val="PreformattedText"/>
-              <w:rPr>
-                <w:rFonts w:hint="eastAsia"/>
-              </w:rPr>
             </w:pPr>
             <w:r>
               <w:t xml:space="preserve">     </w:t>
@@ -13361,9 +13324,6 @@
           <w:p>
             <w:pPr>
               <w:pStyle w:val="PreformattedText"/>
-              <w:rPr>
-                <w:rFonts w:hint="eastAsia"/>
-              </w:rPr>
             </w:pPr>
             <w:r>
               <w:t xml:space="preserve">     </w:t>
@@ -13378,9 +13338,6 @@
           <w:p>
             <w:pPr>
               <w:pStyle w:val="PreformattedText"/>
-              <w:rPr>
-                <w:rFonts w:hint="eastAsia"/>
-              </w:rPr>
             </w:pPr>
             <w:r>
               <w:t xml:space="preserve">     </w:t>
@@ -13409,9 +13366,6 @@
           <w:p>
             <w:pPr>
               <w:pStyle w:val="PreformattedText"/>
-              <w:rPr>
-                <w:rFonts w:hint="eastAsia"/>
-              </w:rPr>
             </w:pPr>
             <w:r>
               <w:t xml:space="preserve">     </w:t>
@@ -13426,9 +13380,6 @@
           <w:p>
             <w:pPr>
               <w:pStyle w:val="PreformattedText"/>
-              <w:rPr>
-                <w:rFonts w:hint="eastAsia"/>
-              </w:rPr>
             </w:pPr>
             <w:r>
               <w:t xml:space="preserve">     </w:t>
@@ -13499,9 +13450,6 @@
           <w:p>
             <w:pPr>
               <w:pStyle w:val="PreformattedText"/>
-              <w:rPr>
-                <w:rFonts w:hint="eastAsia"/>
-              </w:rPr>
             </w:pPr>
             <w:r>
               <w:t xml:space="preserve">     </w:t>
@@ -13516,9 +13464,6 @@
           <w:p>
             <w:pPr>
               <w:pStyle w:val="PreformattedText"/>
-              <w:rPr>
-                <w:rFonts w:hint="eastAsia"/>
-              </w:rPr>
             </w:pPr>
             <w:r>
               <w:t xml:space="preserve">     </w:t>
@@ -13547,9 +13492,6 @@
           <w:p>
             <w:pPr>
               <w:pStyle w:val="PreformattedText"/>
-              <w:rPr>
-                <w:rFonts w:hint="eastAsia"/>
-              </w:rPr>
             </w:pPr>
             <w:r>
               <w:t xml:space="preserve">     </w:t>
@@ -13564,9 +13506,6 @@
           <w:p>
             <w:pPr>
               <w:pStyle w:val="PreformattedText"/>
-              <w:rPr>
-                <w:rFonts w:hint="eastAsia"/>
-              </w:rPr>
             </w:pPr>
             <w:r>
               <w:t xml:space="preserve">     </w:t>
@@ -13595,9 +13534,6 @@
           <w:p>
             <w:pPr>
               <w:pStyle w:val="PreformattedText"/>
-              <w:rPr>
-                <w:rFonts w:hint="eastAsia"/>
-              </w:rPr>
             </w:pPr>
             <w:r>
               <w:t xml:space="preserve">     </w:t>
@@ -13668,9 +13604,6 @@
           <w:p>
             <w:pPr>
               <w:pStyle w:val="PreformattedText"/>
-              <w:rPr>
-                <w:rFonts w:hint="eastAsia"/>
-              </w:rPr>
             </w:pPr>
             <w:r>
               <w:t xml:space="preserve">     </w:t>
@@ -13685,9 +13618,6 @@
           <w:p>
             <w:pPr>
               <w:pStyle w:val="PreformattedText"/>
-              <w:rPr>
-                <w:rFonts w:hint="eastAsia"/>
-              </w:rPr>
             </w:pPr>
             <w:r>
               <w:t xml:space="preserve">     </w:t>
@@ -13716,9 +13646,6 @@
           <w:p>
             <w:pPr>
               <w:pStyle w:val="PreformattedText"/>
-              <w:rPr>
-                <w:rFonts w:hint="eastAsia"/>
-              </w:rPr>
             </w:pPr>
             <w:r>
               <w:t xml:space="preserve">     </w:t>
@@ -13733,9 +13660,6 @@
           <w:p>
             <w:pPr>
               <w:pStyle w:val="PreformattedText"/>
-              <w:rPr>
-                <w:rFonts w:hint="eastAsia"/>
-              </w:rPr>
             </w:pPr>
             <w:r>
               <w:t xml:space="preserve">     </w:t>
@@ -13764,9 +13688,6 @@
           <w:p>
             <w:pPr>
               <w:pStyle w:val="PreformattedText"/>
-              <w:rPr>
-                <w:rFonts w:hint="eastAsia"/>
-              </w:rPr>
             </w:pPr>
             <w:r>
               <w:t xml:space="preserve">     </w:t>
@@ -13795,9 +13716,6 @@
           <w:p>
             <w:pPr>
               <w:pStyle w:val="PreformattedText"/>
-              <w:rPr>
-                <w:rFonts w:hint="eastAsia"/>
-              </w:rPr>
             </w:pPr>
             <w:r>
               <w:lastRenderedPageBreak/>
@@ -13855,9 +13773,6 @@
           <w:p>
             <w:pPr>
               <w:pStyle w:val="PreformattedText"/>
-              <w:rPr>
-                <w:rFonts w:hint="eastAsia"/>
-              </w:rPr>
             </w:pPr>
             <w:r>
               <w:t xml:space="preserve">     </w:t>
@@ -13872,9 +13787,6 @@
           <w:p>
             <w:pPr>
               <w:pStyle w:val="PreformattedText"/>
-              <w:rPr>
-                <w:rFonts w:hint="eastAsia"/>
-              </w:rPr>
             </w:pPr>
             <w:r>
               <w:t xml:space="preserve">     </w:t>
@@ -13903,9 +13815,6 @@
           <w:p>
             <w:pPr>
               <w:pStyle w:val="PreformattedText"/>
-              <w:rPr>
-                <w:rFonts w:hint="eastAsia"/>
-              </w:rPr>
             </w:pPr>
             <w:r>
               <w:t xml:space="preserve">     </w:t>
@@ -13920,9 +13829,6 @@
           <w:p>
             <w:pPr>
               <w:pStyle w:val="PreformattedText"/>
-              <w:rPr>
-                <w:rFonts w:hint="eastAsia"/>
-              </w:rPr>
             </w:pPr>
             <w:r>
               <w:t xml:space="preserve">     </w:t>
@@ -13951,9 +13857,6 @@
           <w:p>
             <w:pPr>
               <w:pStyle w:val="PreformattedText"/>
-              <w:rPr>
-                <w:rFonts w:hint="eastAsia"/>
-              </w:rPr>
             </w:pPr>
             <w:r>
               <w:t xml:space="preserve">     </w:t>
@@ -13982,9 +13885,6 @@
           <w:p>
             <w:pPr>
               <w:pStyle w:val="PreformattedText"/>
-              <w:rPr>
-                <w:rFonts w:hint="eastAsia"/>
-              </w:rPr>
             </w:pPr>
             <w:r>
               <w:t xml:space="preserve">     </w:t>
@@ -13999,9 +13899,6 @@
           <w:p>
             <w:pPr>
               <w:pStyle w:val="PreformattedText"/>
-              <w:rPr>
-                <w:rFonts w:hint="eastAsia"/>
-              </w:rPr>
             </w:pPr>
             <w:r>
               <w:t xml:space="preserve">     </w:t>
@@ -14072,9 +13969,6 @@
           <w:p>
             <w:pPr>
               <w:pStyle w:val="PreformattedText"/>
-              <w:rPr>
-                <w:rFonts w:hint="eastAsia"/>
-              </w:rPr>
             </w:pPr>
             <w:r>
               <w:t xml:space="preserve">     </w:t>
@@ -14089,9 +13983,6 @@
           <w:p>
             <w:pPr>
               <w:pStyle w:val="PreformattedText"/>
-              <w:rPr>
-                <w:rFonts w:hint="eastAsia"/>
-              </w:rPr>
             </w:pPr>
             <w:r>
               <w:t xml:space="preserve">     </w:t>
@@ -14120,9 +14011,6 @@
           <w:p>
             <w:pPr>
               <w:pStyle w:val="PreformattedText"/>
-              <w:rPr>
-                <w:rFonts w:hint="eastAsia"/>
-              </w:rPr>
             </w:pPr>
             <w:r>
               <w:t xml:space="preserve">     </w:t>
@@ -14137,9 +14025,6 @@
           <w:p>
             <w:pPr>
               <w:pStyle w:val="PreformattedText"/>
-              <w:rPr>
-                <w:rFonts w:hint="eastAsia"/>
-              </w:rPr>
             </w:pPr>
             <w:r>
               <w:t xml:space="preserve">     </w:t>
@@ -14168,9 +14053,6 @@
           <w:p>
             <w:pPr>
               <w:pStyle w:val="PreformattedText"/>
-              <w:rPr>
-                <w:rFonts w:hint="eastAsia"/>
-              </w:rPr>
             </w:pPr>
             <w:r>
               <w:t xml:space="preserve">     </w:t>
@@ -14199,9 +14081,6 @@
           <w:p>
             <w:pPr>
               <w:pStyle w:val="PreformattedText"/>
-              <w:rPr>
-                <w:rFonts w:hint="eastAsia"/>
-              </w:rPr>
             </w:pPr>
             <w:r>
               <w:t xml:space="preserve">     </w:t>
@@ -14216,9 +14095,6 @@
           <w:p>
             <w:pPr>
               <w:pStyle w:val="PreformattedText"/>
-              <w:rPr>
-                <w:rFonts w:hint="eastAsia"/>
-              </w:rPr>
             </w:pPr>
             <w:r>
               <w:t xml:space="preserve">     </w:t>
@@ -14247,9 +14123,6 @@
           <w:p>
             <w:pPr>
               <w:pStyle w:val="PreformattedText"/>
-              <w:rPr>
-                <w:rFonts w:hint="eastAsia"/>
-              </w:rPr>
             </w:pPr>
             <w:r>
               <w:t xml:space="preserve">     </w:t>
@@ -14285,8 +14158,8 @@
     </w:tbl>
     <w:p/>
     <w:p>
-      <w:bookmarkStart w:id="13" w:name="rstudio_console_output"/>
-      <w:bookmarkEnd w:id="13"/>
+      <w:bookmarkStart w:id="14" w:name="rstudio_console_output"/>
+      <w:bookmarkEnd w:id="14"/>
     </w:p>
     <w:p>
       <w:pPr>
@@ -27137,8 +27010,6 @@
         </w:rPr>
         <w:t xml:space="preserve">library(tree) </w:t>
       </w:r>
-      <w:bookmarkStart w:id="14" w:name="_GoBack"/>
-      <w:bookmarkEnd w:id="14"/>
     </w:p>
     <w:p>
       <w:pPr>
@@ -43463,7 +43334,7 @@
     <w:charset w:val="00"/>
     <w:family w:val="roman"/>
     <w:pitch w:val="variable"/>
-    <w:sig w:usb0="E0002AFF" w:usb1="C0007843" w:usb2="00000009" w:usb3="00000000" w:csb0="000001FF" w:csb1="00000000"/>
+    <w:sig w:usb0="E0002EFF" w:usb1="C000785B" w:usb2="00000009" w:usb3="00000000" w:csb0="000001FF" w:csb1="00000000"/>
   </w:font>
   <w:font w:name="SimSun">
     <w:altName w:val="宋体"/>
@@ -43544,14 +43415,14 @@
     <w:charset w:val="00"/>
     <w:family w:val="swiss"/>
     <w:pitch w:val="variable"/>
-    <w:sig w:usb0="E0002AFF" w:usb1="4000ACFF" w:usb2="00000001" w:usb3="00000000" w:csb0="000001FF" w:csb1="00000000"/>
+    <w:sig w:usb0="E0002AFF" w:usb1="C000247B" w:usb2="00000009" w:usb3="00000000" w:csb0="000001FF" w:csb1="00000000"/>
   </w:font>
   <w:font w:name="Calibri Light">
     <w:panose1 w:val="020F0302020204030204"/>
     <w:charset w:val="00"/>
     <w:family w:val="swiss"/>
     <w:pitch w:val="variable"/>
-    <w:sig w:usb0="A0002AEF" w:usb1="4000207B" w:usb2="00000000" w:usb3="00000000" w:csb0="000001FF" w:csb1="00000000"/>
+    <w:sig w:usb0="E0002AFF" w:usb1="C000247B" w:usb2="00000009" w:usb3="00000000" w:csb0="000001FF" w:csb1="00000000"/>
   </w:font>
 </w:fonts>
 </file>
@@ -43577,6 +43448,7 @@
     <w:rsid w:val="00960C74"/>
     <w:rsid w:val="00A15A4B"/>
     <w:rsid w:val="00D064A1"/>
+    <w:rsid w:val="00D207BB"/>
     <w:rsid w:val="00EB7F79"/>
   </w:rsids>
   <m:mathPr>
@@ -44425,7 +44297,7 @@
 </file>
 
 <file path=customXml/itemProps2.xml><?xml version="1.0" encoding="utf-8"?>
-<ds:datastoreItem xmlns:ds="http://schemas.openxmlformats.org/officeDocument/2006/customXml" ds:itemID="{AA3400AC-089F-4C86-8DC6-D788D1F25C44}">
+<ds:datastoreItem xmlns:ds="http://schemas.openxmlformats.org/officeDocument/2006/customXml" ds:itemID="{F095F3EF-5D0E-42E4-A912-3FBCF6820929}">
   <ds:schemaRefs>
     <ds:schemaRef ds:uri="http://schemas.openxmlformats.org/officeDocument/2006/bibliography"/>
   </ds:schemaRefs>

</xml_diff>

<commit_message>
Some formatting of charts
</commit_message>
<xml_diff>
--- a/E6690 Final Project.docx
+++ b/E6690 Final Project.docx
@@ -560,9 +560,6 @@
     <w:p>
       <w:pPr>
         <w:suppressAutoHyphens w:val="0"/>
-        <w:pPrChange w:id="2" w:author="Wayne Kunze" w:date="2018-05-09T21:25:00Z">
-          <w:pPr/>
-        </w:pPrChange>
       </w:pPr>
       <w:r>
         <w:rPr>
@@ -623,7 +620,7 @@
                                 <w:szCs w:val="24"/>
                               </w:rPr>
                             </w:pPr>
-                            <w:bookmarkStart w:id="3" w:name="_Ref513660156"/>
+                            <w:bookmarkStart w:id="2" w:name="_Ref513660156"/>
                             <w:r>
                               <w:t xml:space="preserve">Figure </w:t>
                             </w:r>
@@ -648,7 +645,7 @@
                               </w:rPr>
                               <w:fldChar w:fldCharType="end"/>
                             </w:r>
-                            <w:bookmarkEnd w:id="3"/>
+                            <w:bookmarkEnd w:id="2"/>
                             <w:r>
                               <w:t xml:space="preserve"> SPATS2L Tree</w:t>
                             </w:r>
@@ -686,7 +683,7 @@
                           <w:szCs w:val="24"/>
                         </w:rPr>
                       </w:pPr>
-                      <w:bookmarkStart w:id="4" w:name="_Ref513660156"/>
+                      <w:bookmarkStart w:id="3" w:name="_Ref513660156"/>
                       <w:r>
                         <w:t xml:space="preserve">Figure </w:t>
                       </w:r>
@@ -711,7 +708,7 @@
                         </w:rPr>
                         <w:fldChar w:fldCharType="end"/>
                       </w:r>
-                      <w:bookmarkEnd w:id="4"/>
+                      <w:bookmarkEnd w:id="3"/>
                       <w:r>
                         <w:t xml:space="preserve"> SPATS2L Tree</w:t>
                       </w:r>
@@ -725,7 +722,15 @@
         </mc:AlternateContent>
       </w:r>
       <w:r>
-        <w:t xml:space="preserve">We were surprised to note very limited overlap from Random Forests to other methods used by ourselves and the original paper.  It’s not surprising that ILMN_1683678 (SPATS2L) always makes the top slot (it has 100 percent accuracy in predicting the end result by itself, see </w:t>
+        <w:t xml:space="preserve">We were surprised to note very limited overlap from Random Forests to other methods used by ourselves and the original paper.  It’s not surprising that ILMN_1683678 (SPATS2L) always makes the top slot (it has 100 percent accuracy in predicting </w:t>
+      </w:r>
+      <w:proofErr w:type="gramStart"/>
+      <w:r>
+        <w:t>the end result</w:t>
+      </w:r>
+      <w:proofErr w:type="gramEnd"/>
+      <w:r>
+        <w:t xml:space="preserve"> by itself, see </w:t>
       </w:r>
       <w:r>
         <w:fldChar w:fldCharType="begin"/>
@@ -751,41 +756,9 @@
       <w:r>
         <w:t>), but other factors not predicted elsewhere are also ranked very highly in terms of importance for Random Forests (see</w:t>
       </w:r>
-      <w:del w:id="5" w:author="Wayne Kunze" w:date="2018-05-09T21:25:00Z">
-        <w:r>
-          <w:delText xml:space="preserve"> </w:delText>
-        </w:r>
-        <w:r>
-          <w:fldChar w:fldCharType="begin"/>
-        </w:r>
-        <w:r>
-          <w:delInstrText xml:space="preserve"> REF _Ref513652700 \h </w:delInstrText>
-        </w:r>
-        <w:r>
-          <w:fldChar w:fldCharType="separate"/>
-        </w:r>
-      </w:del>
-      <w:del w:id="6" w:author="Wayne Kunze" w:date="2018-05-09T21:17:00Z">
-        <w:r>
-          <w:delText xml:space="preserve">Figure </w:delText>
-        </w:r>
-        <w:r>
-          <w:rPr>
-            <w:noProof/>
-          </w:rPr>
-          <w:delText>2</w:delText>
-        </w:r>
-      </w:del>
-      <w:del w:id="7" w:author="Wayne Kunze" w:date="2018-05-09T21:25:00Z">
-        <w:r>
-          <w:fldChar w:fldCharType="end"/>
-        </w:r>
-      </w:del>
-      <w:ins w:id="8" w:author="Wayne Kunze" w:date="2018-05-09T21:25:00Z">
-        <w:r>
-          <w:t xml:space="preserve"> Figure 2</w:t>
-        </w:r>
-      </w:ins>
+      <w:r>
+        <w:t xml:space="preserve"> Figure 2</w:t>
+      </w:r>
       <w:r>
         <w:t>).</w:t>
       </w:r>
@@ -794,16 +767,9 @@
       <w:r>
         <w:t xml:space="preserve">Creating individual trees from these “most important” factors has </w:t>
       </w:r>
-      <w:del w:id="9" w:author="Wayne Kunze" w:date="2018-05-09T21:25:00Z">
-        <w:r>
-          <w:delText>fairly good</w:delText>
-        </w:r>
-      </w:del>
-      <w:ins w:id="10" w:author="Wayne Kunze" w:date="2018-05-09T21:25:00Z">
-        <w:r>
-          <w:t>reasonably good</w:t>
-        </w:r>
-      </w:ins>
+      <w:r>
+        <w:t>reasonably good</w:t>
+      </w:r>
       <w:r>
         <w:t xml:space="preserve"> accuracy.  We only see 100% accuracy in the case of ILMN_1683678, but other trees use two </w:t>
       </w:r>
@@ -916,7 +882,7 @@
       <w:pPr>
         <w:pStyle w:val="Caption"/>
       </w:pPr>
-      <w:bookmarkStart w:id="11" w:name="_Ref513652700"/>
+      <w:bookmarkStart w:id="4" w:name="_Ref513652700"/>
       <w:r>
         <w:t xml:space="preserve">Figure </w:t>
       </w:r>
@@ -938,7 +904,7 @@
       <w:r>
         <w:fldChar w:fldCharType="end"/>
       </w:r>
-      <w:bookmarkEnd w:id="11"/>
+      <w:bookmarkEnd w:id="4"/>
       <w:r>
         <w:t xml:space="preserve"> Relative Importance of "Most Important" Factors</w:t>
       </w:r>
@@ -996,7 +962,7 @@
                                 <w:szCs w:val="24"/>
                               </w:rPr>
                             </w:pPr>
-                            <w:bookmarkStart w:id="12" w:name="_Ref513652832"/>
+                            <w:bookmarkStart w:id="5" w:name="_Ref513652832"/>
                             <w:r>
                               <w:t xml:space="preserve">Figure </w:t>
                             </w:r>
@@ -1021,7 +987,7 @@
                               </w:rPr>
                               <w:fldChar w:fldCharType="end"/>
                             </w:r>
-                            <w:bookmarkEnd w:id="12"/>
+                            <w:bookmarkEnd w:id="5"/>
                             <w:r>
                               <w:t xml:space="preserve"> Sample Tree 1</w:t>
                             </w:r>
@@ -1054,7 +1020,7 @@
                           <w:szCs w:val="24"/>
                         </w:rPr>
                       </w:pPr>
-                      <w:bookmarkStart w:id="13" w:name="_Ref513652832"/>
+                      <w:bookmarkStart w:id="6" w:name="_Ref513652832"/>
                       <w:r>
                         <w:t xml:space="preserve">Figure </w:t>
                       </w:r>
@@ -1079,7 +1045,7 @@
                         </w:rPr>
                         <w:fldChar w:fldCharType="end"/>
                       </w:r>
-                      <w:bookmarkEnd w:id="13"/>
+                      <w:bookmarkEnd w:id="6"/>
                       <w:r>
                         <w:t xml:space="preserve"> Sample Tree 1</w:t>
                       </w:r>
@@ -1143,7 +1109,7 @@
                                 <w:szCs w:val="24"/>
                               </w:rPr>
                             </w:pPr>
-                            <w:bookmarkStart w:id="14" w:name="_Ref513652847"/>
+                            <w:bookmarkStart w:id="7" w:name="_Ref513652847"/>
                             <w:r>
                               <w:t xml:space="preserve">Figure </w:t>
                             </w:r>
@@ -1168,7 +1134,7 @@
                               </w:rPr>
                               <w:fldChar w:fldCharType="end"/>
                             </w:r>
-                            <w:bookmarkEnd w:id="14"/>
+                            <w:bookmarkEnd w:id="7"/>
                             <w:r>
                               <w:t xml:space="preserve"> Sample Tree 2</w:t>
                             </w:r>
@@ -1204,7 +1170,7 @@
                           <w:szCs w:val="24"/>
                         </w:rPr>
                       </w:pPr>
-                      <w:bookmarkStart w:id="15" w:name="_Ref513652847"/>
+                      <w:bookmarkStart w:id="8" w:name="_Ref513652847"/>
                       <w:r>
                         <w:t xml:space="preserve">Figure </w:t>
                       </w:r>
@@ -1229,7 +1195,7 @@
                         </w:rPr>
                         <w:fldChar w:fldCharType="end"/>
                       </w:r>
-                      <w:bookmarkEnd w:id="15"/>
+                      <w:bookmarkEnd w:id="8"/>
                       <w:r>
                         <w:t xml:space="preserve"> Sample Tree 2</w:t>
                       </w:r>
@@ -1547,7 +1513,7 @@
           <w:szCs w:val="18"/>
         </w:rPr>
       </w:pPr>
-      <w:bookmarkStart w:id="16" w:name="_Ref513566566"/>
+      <w:bookmarkStart w:id="9" w:name="_Ref513566566"/>
       <w:r>
         <w:br w:type="page"/>
       </w:r>
@@ -1582,7 +1548,7 @@
         </w:rPr>
         <w:fldChar w:fldCharType="end"/>
       </w:r>
-      <w:bookmarkEnd w:id="16"/>
+      <w:bookmarkEnd w:id="9"/>
       <w:r>
         <w:t>: Forward Stepwise reduced model features</w:t>
       </w:r>
@@ -1906,14 +1872,6 @@
                 <w:lang w:eastAsia="en-US"/>
               </w:rPr>
             </w:pPr>
-            <w:del w:id="17" w:author="Wayne Kunze" w:date="2018-05-09T21:53:00Z">
-              <w:r>
-                <w:rPr>
-                  <w:lang w:eastAsia="en-US"/>
-                </w:rPr>
-                <w:delText>RPL29</w:delText>
-              </w:r>
-            </w:del>
           </w:p>
         </w:tc>
         <w:tc>
@@ -2030,14 +1988,6 @@
                 <w:lang w:eastAsia="en-US"/>
               </w:rPr>
             </w:pPr>
-            <w:del w:id="18" w:author="Wayne Kunze" w:date="2018-05-09T21:53:00Z">
-              <w:r>
-                <w:rPr>
-                  <w:lang w:eastAsia="en-US"/>
-                </w:rPr>
-                <w:delText>RCC1L</w:delText>
-              </w:r>
-            </w:del>
           </w:p>
         </w:tc>
         <w:tc>
@@ -2650,14 +2600,6 @@
                 <w:lang w:eastAsia="en-US"/>
               </w:rPr>
             </w:pPr>
-            <w:del w:id="19" w:author="Wayne Kunze" w:date="2018-05-09T21:53:00Z">
-              <w:r>
-                <w:rPr>
-                  <w:lang w:eastAsia="en-US"/>
-                </w:rPr>
-                <w:delText>MIR25</w:delText>
-              </w:r>
-            </w:del>
           </w:p>
         </w:tc>
         <w:tc>
@@ -2898,14 +2840,6 @@
                 <w:lang w:eastAsia="en-US"/>
               </w:rPr>
             </w:pPr>
-            <w:del w:id="20" w:author="Wayne Kunze" w:date="2018-05-09T21:53:00Z">
-              <w:r>
-                <w:rPr>
-                  <w:lang w:eastAsia="en-US"/>
-                </w:rPr>
-                <w:delText>RPL7A</w:delText>
-              </w:r>
-            </w:del>
           </w:p>
         </w:tc>
         <w:tc>
@@ -3022,14 +2956,6 @@
                 <w:lang w:eastAsia="en-US"/>
               </w:rPr>
             </w:pPr>
-            <w:del w:id="21" w:author="Wayne Kunze" w:date="2018-05-09T21:53:00Z">
-              <w:r>
-                <w:rPr>
-                  <w:lang w:eastAsia="en-US"/>
-                </w:rPr>
-                <w:delText>RBMX</w:delText>
-              </w:r>
-            </w:del>
           </w:p>
         </w:tc>
         <w:tc>
@@ -3262,14 +3188,6 @@
                 <w:lang w:eastAsia="en-US"/>
               </w:rPr>
             </w:pPr>
-            <w:del w:id="22" w:author="Wayne Kunze" w:date="2018-05-09T21:53:00Z">
-              <w:r>
-                <w:rPr>
-                  <w:lang w:eastAsia="en-US"/>
-                </w:rPr>
-                <w:delText>NAAA</w:delText>
-              </w:r>
-            </w:del>
           </w:p>
         </w:tc>
         <w:tc>
@@ -3707,39 +3625,23 @@
     <w:p>
       <w:pPr>
         <w:jc w:val="center"/>
-        <w:rPr>
-          <w:ins w:id="23" w:author="Wayne Kunze" w:date="2018-05-09T21:50:00Z"/>
-        </w:rPr>
       </w:pPr>
     </w:p>
     <w:p>
       <w:pPr>
         <w:pStyle w:val="Caption"/>
-        <w:pPrChange w:id="24" w:author="Wayne Kunze" w:date="2018-05-09T21:51:00Z">
-          <w:pPr>
-            <w:jc w:val="center"/>
-          </w:pPr>
-        </w:pPrChange>
       </w:pPr>
-      <w:ins w:id="25" w:author="Wayne Kunze" w:date="2018-05-09T21:50:00Z">
-        <w:r>
-          <w:t xml:space="preserve">Yellow are up-regulated genes in Psoriasis patients, Blue are </w:t>
-        </w:r>
-        <w:r>
-          <w:t>down-regulated versus</w:t>
-        </w:r>
-      </w:ins>
-      <w:ins w:id="26" w:author="Wayne Kunze" w:date="2018-05-09T21:51:00Z">
-        <w:r>
-          <w:t xml:space="preserve"> the control</w:t>
-        </w:r>
-      </w:ins>
+      <w:r>
+        <w:t xml:space="preserve">Yellow are up-regulated genes in Psoriasis patients, Blue are </w:t>
+      </w:r>
+      <w:r>
+        <w:t>down-regulated versus the control</w:t>
+      </w:r>
     </w:p>
     <w:p>
       <w:pPr>
         <w:suppressAutoHyphens w:val="0"/>
         <w:rPr>
-          <w:ins w:id="27" w:author="Wayne Kunze" w:date="2018-05-09T21:17:00Z"/>
           <w:i/>
           <w:iCs/>
           <w:color w:val="000000" w:themeColor="text2"/>
@@ -3747,11 +3649,6 @@
           <w:szCs w:val="18"/>
         </w:rPr>
       </w:pPr>
-      <w:del w:id="28" w:author="Wayne Kunze" w:date="2018-05-09T21:19:00Z">
-        <w:r>
-          <w:delText>As</w:delText>
-        </w:r>
-      </w:del>
       <w:r>
         <w:t xml:space="preserve"> </w:t>
       </w:r>
@@ -3764,41 +3661,21 @@
       <w:r>
         <w:fldChar w:fldCharType="separate"/>
       </w:r>
-      <w:ins w:id="29" w:author="Wayne Kunze" w:date="2018-05-09T21:17:00Z">
-        <w:r>
-          <w:br w:type="page"/>
-        </w:r>
-      </w:ins>
+      <w:r>
+        <w:br w:type="page"/>
+      </w:r>
     </w:p>
     <w:p>
-      <w:ins w:id="30" w:author="Wayne Kunze" w:date="2018-05-09T21:19:00Z">
-        <w:r>
-          <w:lastRenderedPageBreak/>
-          <w:t xml:space="preserve">As </w:t>
-        </w:r>
-      </w:ins>
-      <w:ins w:id="31" w:author="Wayne Kunze" w:date="2018-05-09T21:17:00Z">
-        <w:r>
-          <w:t xml:space="preserve">Table </w:t>
-        </w:r>
-        <w:r>
-          <w:rPr>
-            <w:noProof/>
-          </w:rPr>
-          <w:t>2</w:t>
-        </w:r>
-      </w:ins>
-      <w:del w:id="32" w:author="Wayne Kunze" w:date="2018-05-09T21:17:00Z">
-        <w:r>
-          <w:delText xml:space="preserve">Table </w:delText>
-        </w:r>
-        <w:r>
-          <w:rPr>
-            <w:noProof/>
-          </w:rPr>
-          <w:delText>2</w:delText>
-        </w:r>
-      </w:del>
+      <w:r>
+        <w:lastRenderedPageBreak/>
+        <w:t xml:space="preserve">As Table </w:t>
+      </w:r>
+      <w:r>
+        <w:rPr>
+          <w:noProof/>
+        </w:rPr>
+        <w:t>2</w:t>
+      </w:r>
       <w:r>
         <w:fldChar w:fldCharType="end"/>
       </w:r>
@@ -3848,41 +3725,9 @@
       <w:r>
         <w:t xml:space="preserve"> penalty but the cost of this is a model that shrinks the magnitude of each coefficient but does not remove them.  </w:t>
       </w:r>
-      <w:del w:id="33" w:author="Wayne Kunze" w:date="2018-05-09T21:55:00Z">
-        <w:r>
-          <w:fldChar w:fldCharType="begin"/>
-        </w:r>
-        <w:r>
-          <w:delInstrText xml:space="preserve"> REF _Ref513566633 \h </w:delInstrText>
-        </w:r>
-        <w:r>
-          <w:fldChar w:fldCharType="separate"/>
-        </w:r>
-      </w:del>
-      <w:del w:id="34" w:author="Wayne Kunze" w:date="2018-05-09T21:17:00Z">
-        <w:r>
-          <w:delText xml:space="preserve">Figure </w:delText>
-        </w:r>
-        <w:r>
-          <w:rPr>
-            <w:noProof/>
-          </w:rPr>
-          <w:delText>5</w:delText>
-        </w:r>
-      </w:del>
-      <w:del w:id="35" w:author="Wayne Kunze" w:date="2018-05-09T21:55:00Z">
-        <w:r>
-          <w:fldChar w:fldCharType="end"/>
-        </w:r>
-        <w:r>
-          <w:delText xml:space="preserve"> </w:delText>
-        </w:r>
-      </w:del>
-      <w:ins w:id="36" w:author="Wayne Kunze" w:date="2018-05-09T21:55:00Z">
-        <w:r>
-          <w:t xml:space="preserve">Figure 5 </w:t>
-        </w:r>
-      </w:ins>
+      <w:r>
+        <w:t xml:space="preserve">Figure 5 </w:t>
+      </w:r>
       <w:r>
         <w:t>is a plot of the ridge coefficients as a function of the shrinking penalty and demonstrated how the coefficients trend towards 0.</w:t>
       </w:r>
@@ -3891,16 +3736,9 @@
       <w:r>
         <w:t xml:space="preserve">LASSO is a similar algorithm to Ridge but one that forces many coefficients to exactly zero—offering feature selection/reduction </w:t>
       </w:r>
-      <w:del w:id="37" w:author="Wayne Kunze" w:date="2018-05-09T21:19:00Z">
-        <w:r>
-          <w:delText>similar to</w:delText>
-        </w:r>
-      </w:del>
-      <w:ins w:id="38" w:author="Wayne Kunze" w:date="2018-05-09T21:19:00Z">
-        <w:r>
-          <w:t>like</w:t>
-        </w:r>
-      </w:ins>
+      <w:r>
+        <w:t>like</w:t>
+      </w:r>
       <w:r>
         <w:t xml:space="preserve"> Forward Stepwise.  </w:t>
       </w:r>
@@ -4084,7 +3922,7 @@
         <w:pStyle w:val="Caption"/>
         <w:keepNext/>
       </w:pPr>
-      <w:bookmarkStart w:id="39" w:name="_Ref513567005"/>
+      <w:bookmarkStart w:id="10" w:name="_Ref513567005"/>
       <w:r>
         <w:t xml:space="preserve">Table </w:t>
       </w:r>
@@ -4109,7 +3947,7 @@
         </w:rPr>
         <w:fldChar w:fldCharType="end"/>
       </w:r>
-      <w:bookmarkEnd w:id="39"/>
+      <w:bookmarkEnd w:id="10"/>
       <w:r>
         <w:t>: LASSO coefficients</w:t>
       </w:r>
@@ -4124,13 +3962,6 @@
         <w:gridCol w:w="1790"/>
         <w:gridCol w:w="1975"/>
         <w:gridCol w:w="883"/>
-        <w:tblGridChange w:id="40">
-          <w:tblGrid>
-            <w:gridCol w:w="1790"/>
-            <w:gridCol w:w="1975"/>
-            <w:gridCol w:w="883"/>
-          </w:tblGrid>
-        </w:tblGridChange>
       </w:tblGrid>
       <w:tr>
         <w:trPr>
@@ -4367,14 +4198,6 @@
                 <w:lang w:eastAsia="en-US"/>
               </w:rPr>
             </w:pPr>
-            <w:del w:id="41" w:author="Wayne Kunze" w:date="2018-05-09T21:55:00Z">
-              <w:r>
-                <w:rPr>
-                  <w:lang w:eastAsia="en-US"/>
-                </w:rPr>
-                <w:delText>CA1</w:delText>
-              </w:r>
-            </w:del>
           </w:p>
         </w:tc>
         <w:tc>
@@ -4549,14 +4372,6 @@
                 <w:lang w:eastAsia="en-US"/>
               </w:rPr>
             </w:pPr>
-            <w:del w:id="42" w:author="Wayne Kunze" w:date="2018-05-09T21:56:00Z">
-              <w:r>
-                <w:rPr>
-                  <w:lang w:eastAsia="en-US"/>
-                </w:rPr>
-                <w:delText>NFIC</w:delText>
-              </w:r>
-            </w:del>
           </w:p>
         </w:tc>
         <w:tc>
@@ -4644,14 +4459,6 @@
                 <w:lang w:eastAsia="en-US"/>
               </w:rPr>
             </w:pPr>
-            <w:del w:id="43" w:author="Wayne Kunze" w:date="2018-05-09T21:56:00Z">
-              <w:r>
-                <w:rPr>
-                  <w:lang w:eastAsia="en-US"/>
-                </w:rPr>
-                <w:delText>COPS2</w:delText>
-              </w:r>
-            </w:del>
           </w:p>
         </w:tc>
         <w:tc>
@@ -4913,14 +4720,6 @@
                 <w:lang w:eastAsia="en-US"/>
               </w:rPr>
             </w:pPr>
-            <w:del w:id="44" w:author="Wayne Kunze" w:date="2018-05-09T21:56:00Z">
-              <w:r>
-                <w:rPr>
-                  <w:lang w:eastAsia="en-US"/>
-                </w:rPr>
-                <w:delText>TFAP2D</w:delText>
-              </w:r>
-            </w:del>
           </w:p>
         </w:tc>
         <w:tc>
@@ -5008,14 +4807,6 @@
                 <w:lang w:eastAsia="en-US"/>
               </w:rPr>
             </w:pPr>
-            <w:del w:id="45" w:author="Wayne Kunze" w:date="2018-05-09T21:56:00Z">
-              <w:r>
-                <w:rPr>
-                  <w:lang w:eastAsia="en-US"/>
-                </w:rPr>
-                <w:delText>APEX1</w:delText>
-              </w:r>
-            </w:del>
           </w:p>
         </w:tc>
         <w:tc>
@@ -5223,25 +5014,9 @@
         </w:tc>
       </w:tr>
       <w:tr>
-        <w:tblPrEx>
-          <w:tblW w:w="4290" w:type="dxa"/>
-          <w:jc w:val="center"/>
-          <w:tblPrExChange w:id="46" w:author="Wayne Kunze" w:date="2018-05-09T21:56:00Z">
-            <w:tblPrEx>
-              <w:tblW w:w="4290" w:type="dxa"/>
-              <w:jc w:val="center"/>
-            </w:tblPrEx>
-          </w:tblPrExChange>
-        </w:tblPrEx>
         <w:trPr>
           <w:trHeight w:val="300"/>
           <w:jc w:val="center"/>
-          <w:trPrChange w:id="47" w:author="Wayne Kunze" w:date="2018-05-09T21:56:00Z">
-            <w:trPr>
-              <w:trHeight w:val="300"/>
-              <w:jc w:val="center"/>
-            </w:trPr>
-          </w:trPrChange>
         </w:trPr>
         <w:tc>
           <w:tcPr>
@@ -5256,21 +5031,6 @@
             <w:noWrap/>
             <w:vAlign w:val="bottom"/>
             <w:hideMark/>
-            <w:tcPrChange w:id="48" w:author="Wayne Kunze" w:date="2018-05-09T21:56:00Z">
-              <w:tcPr>
-                <w:tcW w:w="1790" w:type="dxa"/>
-                <w:tcBorders>
-                  <w:top w:val="nil"/>
-                  <w:left w:val="nil"/>
-                  <w:bottom w:val="nil"/>
-                  <w:right w:val="nil"/>
-                </w:tcBorders>
-                <w:shd w:val="clear" w:color="auto" w:fill="auto"/>
-                <w:noWrap/>
-                <w:vAlign w:val="bottom"/>
-                <w:hideMark/>
-              </w:tcPr>
-            </w:tcPrChange>
           </w:tcPr>
           <w:p>
             <w:pPr>
@@ -5299,36 +5059,14 @@
             <w:shd w:val="clear" w:color="auto" w:fill="auto"/>
             <w:noWrap/>
             <w:vAlign w:val="bottom"/>
-            <w:tcPrChange w:id="49" w:author="Wayne Kunze" w:date="2018-05-09T21:56:00Z">
-              <w:tcPr>
-                <w:tcW w:w="1975" w:type="dxa"/>
-                <w:tcBorders>
-                  <w:top w:val="nil"/>
-                  <w:left w:val="nil"/>
-                  <w:bottom w:val="nil"/>
-                  <w:right w:val="nil"/>
-                </w:tcBorders>
-                <w:shd w:val="clear" w:color="auto" w:fill="auto"/>
-                <w:noWrap/>
-                <w:vAlign w:val="bottom"/>
-              </w:tcPr>
-            </w:tcPrChange>
-          </w:tcPr>
-          <w:p>
-            <w:pPr>
-              <w:pStyle w:val="TableTitle"/>
-              <w:rPr>
-                <w:lang w:eastAsia="en-US"/>
-              </w:rPr>
-            </w:pPr>
-            <w:del w:id="50" w:author="Wayne Kunze" w:date="2018-05-09T21:56:00Z">
-              <w:r>
-                <w:rPr>
-                  <w:lang w:eastAsia="en-US"/>
-                </w:rPr>
-                <w:delText>FAM182B</w:delText>
-              </w:r>
-            </w:del>
+          </w:tcPr>
+          <w:p>
+            <w:pPr>
+              <w:pStyle w:val="TableTitle"/>
+              <w:rPr>
+                <w:lang w:eastAsia="en-US"/>
+              </w:rPr>
+            </w:pPr>
           </w:p>
         </w:tc>
         <w:tc>
@@ -5344,21 +5082,6 @@
             <w:noWrap/>
             <w:vAlign w:val="bottom"/>
             <w:hideMark/>
-            <w:tcPrChange w:id="51" w:author="Wayne Kunze" w:date="2018-05-09T21:56:00Z">
-              <w:tcPr>
-                <w:tcW w:w="525" w:type="dxa"/>
-                <w:tcBorders>
-                  <w:top w:val="nil"/>
-                  <w:left w:val="nil"/>
-                  <w:bottom w:val="nil"/>
-                  <w:right w:val="nil"/>
-                </w:tcBorders>
-                <w:shd w:val="clear" w:color="auto" w:fill="auto"/>
-                <w:noWrap/>
-                <w:vAlign w:val="bottom"/>
-                <w:hideMark/>
-              </w:tcPr>
-            </w:tcPrChange>
           </w:tcPr>
           <w:p>
             <w:pPr>
@@ -5518,14 +5241,6 @@
                 <w:lang w:eastAsia="en-US"/>
               </w:rPr>
             </w:pPr>
-            <w:del w:id="52" w:author="Wayne Kunze" w:date="2018-05-09T21:56:00Z">
-              <w:r>
-                <w:rPr>
-                  <w:lang w:eastAsia="en-US"/>
-                </w:rPr>
-                <w:delText>TUBAL3</w:delText>
-              </w:r>
-            </w:del>
           </w:p>
         </w:tc>
         <w:tc>
@@ -5613,14 +5328,6 @@
                 <w:lang w:eastAsia="en-US"/>
               </w:rPr>
             </w:pPr>
-            <w:del w:id="53" w:author="Wayne Kunze" w:date="2018-05-09T21:56:00Z">
-              <w:r>
-                <w:rPr>
-                  <w:lang w:eastAsia="en-US"/>
-                </w:rPr>
-                <w:delText>POLG2</w:delText>
-              </w:r>
-            </w:del>
           </w:p>
         </w:tc>
         <w:tc>
@@ -5795,14 +5502,6 @@
                 <w:lang w:eastAsia="en-US"/>
               </w:rPr>
             </w:pPr>
-            <w:del w:id="54" w:author="Wayne Kunze" w:date="2018-05-09T21:56:00Z">
-              <w:r>
-                <w:rPr>
-                  <w:lang w:eastAsia="en-US"/>
-                </w:rPr>
-                <w:delText>CHIA</w:delText>
-              </w:r>
-            </w:del>
           </w:p>
         </w:tc>
         <w:tc>
@@ -6072,14 +5771,6 @@
                 <w:lang w:eastAsia="en-US"/>
               </w:rPr>
             </w:pPr>
-            <w:del w:id="55" w:author="Wayne Kunze" w:date="2018-05-09T21:56:00Z">
-              <w:r>
-                <w:rPr>
-                  <w:lang w:eastAsia="en-US"/>
-                </w:rPr>
-                <w:delText>SHROOM3</w:delText>
-              </w:r>
-            </w:del>
           </w:p>
         </w:tc>
         <w:tc>
@@ -6168,14 +5859,6 @@
                 <w:lang w:eastAsia="en-US"/>
               </w:rPr>
             </w:pPr>
-            <w:del w:id="56" w:author="Wayne Kunze" w:date="2018-05-09T21:56:00Z">
-              <w:r>
-                <w:rPr>
-                  <w:lang w:eastAsia="en-US"/>
-                </w:rPr>
-                <w:delText>RPS2</w:delText>
-              </w:r>
-            </w:del>
           </w:p>
         </w:tc>
         <w:tc>
@@ -6263,14 +5946,6 @@
                 <w:lang w:eastAsia="en-US"/>
               </w:rPr>
             </w:pPr>
-            <w:del w:id="57" w:author="Wayne Kunze" w:date="2018-05-09T21:56:00Z">
-              <w:r>
-                <w:rPr>
-                  <w:lang w:eastAsia="en-US"/>
-                </w:rPr>
-                <w:delText>RPS29</w:delText>
-              </w:r>
-            </w:del>
           </w:p>
         </w:tc>
         <w:tc>
@@ -6358,14 +6033,6 @@
                 <w:lang w:eastAsia="en-US"/>
               </w:rPr>
             </w:pPr>
-            <w:del w:id="58" w:author="Wayne Kunze" w:date="2018-05-09T21:56:00Z">
-              <w:r>
-                <w:rPr>
-                  <w:lang w:eastAsia="en-US"/>
-                </w:rPr>
-                <w:delText>SERPINB3</w:delText>
-              </w:r>
-            </w:del>
           </w:p>
         </w:tc>
         <w:tc>
@@ -6453,14 +6120,6 @@
                 <w:lang w:eastAsia="en-US"/>
               </w:rPr>
             </w:pPr>
-            <w:del w:id="59" w:author="Wayne Kunze" w:date="2018-05-09T21:56:00Z">
-              <w:r>
-                <w:rPr>
-                  <w:lang w:eastAsia="en-US"/>
-                </w:rPr>
-                <w:delText>UNC5A</w:delText>
-              </w:r>
-            </w:del>
           </w:p>
         </w:tc>
         <w:tc>
@@ -6731,11 +6390,6 @@
       </w:r>
     </w:p>
     <w:p>
-      <w:pPr>
-        <w:rPr>
-          <w:del w:id="60" w:author="Wayne Kunze" w:date="2018-05-09T22:02:00Z"/>
-        </w:rPr>
-      </w:pPr>
       <w:proofErr w:type="spellStart"/>
       <w:r>
         <w:rPr>
@@ -6778,26 +6432,12 @@
     </w:p>
     <w:p>
       <w:pPr>
-        <w:pPrChange w:id="61" w:author="Wayne Kunze" w:date="2018-05-09T22:02:00Z">
-          <w:pPr>
-            <w:suppressAutoHyphens w:val="0"/>
-          </w:pPr>
-        </w:pPrChange>
-      </w:pPr>
-      <w:del w:id="62" w:author="Wayne Kunze" w:date="2018-05-09T22:02:00Z">
-        <w:r>
-          <w:br w:type="page"/>
-        </w:r>
-      </w:del>
-    </w:p>
-    <w:p>
-      <w:pPr>
         <w:pStyle w:val="Caption"/>
         <w:rPr>
-          <w:ins w:id="63" w:author="Wayne Kunze" w:date="2018-05-09T22:02:00Z"/>
+          <w:ins w:id="11" w:author="Wayne Kunze" w:date="2018-05-09T22:10:00Z"/>
         </w:rPr>
       </w:pPr>
-      <w:bookmarkStart w:id="64" w:name="_Ref513660220"/>
+      <w:bookmarkStart w:id="12" w:name="_Ref513660220"/>
       <w:r>
         <w:t xml:space="preserve">Figure </w:t>
       </w:r>
@@ -6819,35 +6459,112 @@
       <w:r>
         <w:fldChar w:fldCharType="end"/>
       </w:r>
-      <w:bookmarkEnd w:id="64"/>
+      <w:bookmarkEnd w:id="12"/>
       <w:r>
         <w:t>: PVE and Cumulative PVE</w:t>
       </w:r>
     </w:p>
     <w:p>
       <w:pPr>
+        <w:ind w:firstLine="0"/>
         <w:jc w:val="center"/>
         <w:rPr>
-          <w:rPrChange w:id="65" w:author="Wayne Kunze" w:date="2018-05-09T22:02:00Z">
-            <w:rPr/>
+          <w:ins w:id="13" w:author="Wayne Kunze" w:date="2018-05-09T22:10:00Z"/>
+          <w:rPrChange w:id="14" w:author="Wayne Kunze" w:date="2018-05-09T22:10:00Z">
+            <w:rPr>
+              <w:ins w:id="15" w:author="Wayne Kunze" w:date="2018-05-09T22:10:00Z"/>
+            </w:rPr>
           </w:rPrChange>
         </w:rPr>
-        <w:pPrChange w:id="66" w:author="Wayne Kunze" w:date="2018-05-09T22:02:00Z">
+        <w:pPrChange w:id="16" w:author="Wayne Kunze" w:date="2018-05-09T22:10:00Z">
           <w:pPr>
             <w:pStyle w:val="Caption"/>
           </w:pPr>
         </w:pPrChange>
       </w:pPr>
-      <w:bookmarkStart w:id="67" w:name="_GoBack"/>
-      <w:ins w:id="68" w:author="Wayne Kunze" w:date="2018-05-09T22:02:00Z">
+      <w:moveToRangeStart w:id="17" w:author="Wayne Kunze" w:date="2018-05-09T22:10:00Z" w:name="move513667160"/>
+      <w:moveTo w:id="18" w:author="Wayne Kunze" w:date="2018-05-09T22:10:00Z">
         <w:r>
           <w:rPr>
             <w:noProof/>
             <w:lang w:eastAsia="en-US"/>
           </w:rPr>
           <w:drawing>
-            <wp:inline distT="0" distB="0" distL="0" distR="0" wp14:anchorId="01FD3A75" wp14:editId="76B954ED">
-              <wp:extent cx="5945498" cy="4059936"/>
+            <wp:inline distT="0" distB="0" distL="0" distR="0" wp14:anchorId="49F74848" wp14:editId="7AE1818C">
+              <wp:extent cx="4087368" cy="2798064"/>
+              <wp:effectExtent l="0" t="0" r="8890" b="2540"/>
+              <wp:docPr id="23" name="Picture 23"/>
+              <wp:cNvGraphicFramePr>
+                <a:graphicFrameLocks xmlns:a="http://schemas.openxmlformats.org/drawingml/2006/main" noChangeAspect="1"/>
+              </wp:cNvGraphicFramePr>
+              <a:graphic xmlns:a="http://schemas.openxmlformats.org/drawingml/2006/main">
+                <a:graphicData uri="http://schemas.openxmlformats.org/drawingml/2006/picture">
+                  <pic:pic xmlns:pic="http://schemas.openxmlformats.org/drawingml/2006/picture">
+                    <pic:nvPicPr>
+                      <pic:cNvPr id="0" name=""/>
+                      <pic:cNvPicPr/>
+                    </pic:nvPicPr>
+                    <pic:blipFill>
+                      <a:blip r:embed="rId15"/>
+                      <a:stretch>
+                        <a:fillRect/>
+                      </a:stretch>
+                    </pic:blipFill>
+                    <pic:spPr>
+                      <a:xfrm>
+                        <a:off x="0" y="0"/>
+                        <a:ext cx="4087368" cy="2798064"/>
+                      </a:xfrm>
+                      <a:prstGeom prst="rect">
+                        <a:avLst/>
+                      </a:prstGeom>
+                    </pic:spPr>
+                  </pic:pic>
+                </a:graphicData>
+              </a:graphic>
+            </wp:inline>
+          </w:drawing>
+        </w:r>
+      </w:moveTo>
+      <w:moveToRangeEnd w:id="17"/>
+    </w:p>
+    <w:p>
+      <w:pPr>
+        <w:ind w:firstLine="0"/>
+        <w:rPr>
+          <w:del w:id="19" w:author="Wayne Kunze" w:date="2018-05-09T22:10:00Z"/>
+          <w:rPrChange w:id="20" w:author="Wayne Kunze" w:date="2018-05-09T22:10:00Z">
+            <w:rPr>
+              <w:del w:id="21" w:author="Wayne Kunze" w:date="2018-05-09T22:10:00Z"/>
+            </w:rPr>
+          </w:rPrChange>
+        </w:rPr>
+        <w:pPrChange w:id="22" w:author="Wayne Kunze" w:date="2018-05-09T22:10:00Z">
+          <w:pPr>
+            <w:pStyle w:val="Caption"/>
+          </w:pPr>
+        </w:pPrChange>
+      </w:pPr>
+    </w:p>
+    <w:p>
+      <w:pPr>
+        <w:ind w:firstLine="0"/>
+        <w:rPr>
+          <w:del w:id="23" w:author="Wayne Kunze" w:date="2018-05-09T22:06:00Z"/>
+          <w:noProof/>
+          <w:lang w:eastAsia="en-US"/>
+        </w:rPr>
+      </w:pPr>
+      <w:moveFromRangeStart w:id="24" w:author="Wayne Kunze" w:date="2018-05-09T22:10:00Z" w:name="move513667160"/>
+      <w:moveFrom w:id="25" w:author="Wayne Kunze" w:date="2018-05-09T22:10:00Z">
+        <w:r>
+          <w:rPr>
+            <w:noProof/>
+            <w:lang w:eastAsia="en-US"/>
+          </w:rPr>
+          <w:drawing>
+            <wp:inline distT="0" distB="0" distL="0" distR="0" wp14:anchorId="01FD3A75" wp14:editId="005CFED3">
+              <wp:extent cx="3950208" cy="2706624"/>
               <wp:effectExtent l="0" t="0" r="0" b="0"/>
               <wp:docPr id="20" name="Picture 20"/>
               <wp:cNvGraphicFramePr>
@@ -6869,7 +6586,7 @@
                     <pic:spPr>
                       <a:xfrm>
                         <a:off x="0" y="0"/>
-                        <a:ext cx="5945498" cy="4059936"/>
+                        <a:ext cx="3950208" cy="2706624"/>
                       </a:xfrm>
                       <a:prstGeom prst="rect">
                         <a:avLst/>
@@ -6881,31 +6598,32 @@
             </wp:inline>
           </w:drawing>
         </w:r>
-      </w:ins>
-      <w:bookmarkEnd w:id="67"/>
+      </w:moveFrom>
+      <w:moveFromRangeEnd w:id="24"/>
     </w:p>
     <w:p>
       <w:pPr>
-        <w:keepNext/>
-        <w:pPrChange w:id="69" w:author="Wayne Kunze" w:date="2018-05-09T22:02:00Z">
+        <w:ind w:firstLine="0"/>
+        <w:rPr>
+          <w:del w:id="26" w:author="Wayne Kunze" w:date="2018-05-09T22:07:00Z"/>
+        </w:rPr>
+        <w:pPrChange w:id="27" w:author="Wayne Kunze" w:date="2018-05-09T22:06:00Z">
           <w:pPr>
             <w:keepNext/>
-            <w:jc w:val="center"/>
           </w:pPr>
         </w:pPrChange>
       </w:pPr>
-      <w:del w:id="70" w:author="Wayne Kunze" w:date="2018-05-09T22:02:00Z">
+      <w:del w:id="28" w:author="Wayne Kunze" w:date="2018-05-09T22:06:00Z">
         <w:r>
           <w:rPr>
             <w:noProof/>
             <w:lang w:eastAsia="en-US"/>
           </w:rPr>
-          <w:lastRenderedPageBreak/>
           <w:drawing>
-            <wp:inline distT="0" distB="0" distL="0" distR="0" wp14:anchorId="0C49DD14" wp14:editId="0C343E36">
+            <wp:inline distT="0" distB="0" distL="0" distR="0" wp14:anchorId="542308B2" wp14:editId="5243F0BB">
               <wp:extent cx="6601968" cy="4507992"/>
               <wp:effectExtent l="0" t="0" r="8890" b="6985"/>
-              <wp:docPr id="16" name="Picture 16"/>
+              <wp:docPr id="17" name="Picture 17"/>
               <wp:cNvGraphicFramePr>
                 <a:graphicFrameLocks xmlns:a="http://schemas.openxmlformats.org/drawingml/2006/main" noChangeAspect="1"/>
               </wp:cNvGraphicFramePr>
@@ -6917,7 +6635,7 @@
                       <pic:cNvPicPr/>
                     </pic:nvPicPr>
                     <pic:blipFill>
-                      <a:blip r:embed="rId15"/>
+                      <a:blip r:embed="rId16"/>
                       <a:stretch>
                         <a:fillRect/>
                       </a:stretch>
@@ -6938,66 +6656,74 @@
           </w:drawing>
         </w:r>
       </w:del>
-      <w:ins w:id="71" w:author="Wayne Kunze" w:date="2018-05-09T21:17:00Z">
-        <w:r>
-          <w:t xml:space="preserve"> </w:t>
-        </w:r>
-      </w:ins>
-      <w:ins w:id="72" w:author="Wayne Kunze" w:date="2018-05-09T21:24:00Z">
+    </w:p>
+    <w:p>
+      <w:pPr>
+        <w:suppressAutoHyphens w:val="0"/>
+        <w:ind w:firstLine="0"/>
+        <w:jc w:val="center"/>
+        <w:rPr>
+          <w:ins w:id="29" w:author="Wayne Kunze" w:date="2018-05-09T22:06:00Z"/>
+        </w:rPr>
+        <w:pPrChange w:id="30" w:author="Wayne Kunze" w:date="2018-05-09T22:11:00Z">
+          <w:pPr>
+            <w:suppressAutoHyphens w:val="0"/>
+          </w:pPr>
+        </w:pPrChange>
+      </w:pPr>
+      <w:bookmarkStart w:id="31" w:name="_Ref513566931"/>
+      <w:ins w:id="32" w:author="Wayne Kunze" w:date="2018-05-09T22:11:00Z">
         <w:r>
           <w:rPr>
             <w:noProof/>
             <w:lang w:eastAsia="en-US"/>
           </w:rPr>
-          <w:t xml:space="preserve">   </w:t>
+          <w:drawing>
+            <wp:inline distT="0" distB="0" distL="0" distR="0" wp14:anchorId="6C86A8D9" wp14:editId="0508755C">
+              <wp:extent cx="4078224" cy="2788920"/>
+              <wp:effectExtent l="0" t="0" r="0" b="0"/>
+              <wp:docPr id="22" name="Picture 22"/>
+              <wp:cNvGraphicFramePr>
+                <a:graphicFrameLocks xmlns:a="http://schemas.openxmlformats.org/drawingml/2006/main" noChangeAspect="1"/>
+              </wp:cNvGraphicFramePr>
+              <a:graphic xmlns:a="http://schemas.openxmlformats.org/drawingml/2006/main">
+                <a:graphicData uri="http://schemas.openxmlformats.org/drawingml/2006/picture">
+                  <pic:pic xmlns:pic="http://schemas.openxmlformats.org/drawingml/2006/picture">
+                    <pic:nvPicPr>
+                      <pic:cNvPr id="0" name=""/>
+                      <pic:cNvPicPr/>
+                    </pic:nvPicPr>
+                    <pic:blipFill>
+                      <a:blip r:embed="rId16"/>
+                      <a:stretch>
+                        <a:fillRect/>
+                      </a:stretch>
+                    </pic:blipFill>
+                    <pic:spPr>
+                      <a:xfrm>
+                        <a:off x="0" y="0"/>
+                        <a:ext cx="4078224" cy="2788920"/>
+                      </a:xfrm>
+                      <a:prstGeom prst="rect">
+                        <a:avLst/>
+                      </a:prstGeom>
+                    </pic:spPr>
+                  </pic:pic>
+                </a:graphicData>
+              </a:graphic>
+            </wp:inline>
+          </w:drawing>
         </w:r>
       </w:ins>
       <w:r>
-        <w:rPr>
-          <w:noProof/>
-          <w:lang w:eastAsia="en-US"/>
-        </w:rPr>
-        <w:drawing>
-          <wp:inline distT="0" distB="0" distL="0" distR="0" wp14:anchorId="542308B2" wp14:editId="5C7E2AC5">
-            <wp:extent cx="6601968" cy="4507992"/>
-            <wp:effectExtent l="0" t="0" r="8890" b="6985"/>
-            <wp:docPr id="17" name="Picture 17"/>
-            <wp:cNvGraphicFramePr>
-              <a:graphicFrameLocks xmlns:a="http://schemas.openxmlformats.org/drawingml/2006/main" noChangeAspect="1"/>
-            </wp:cNvGraphicFramePr>
-            <a:graphic xmlns:a="http://schemas.openxmlformats.org/drawingml/2006/main">
-              <a:graphicData uri="http://schemas.openxmlformats.org/drawingml/2006/picture">
-                <pic:pic xmlns:pic="http://schemas.openxmlformats.org/drawingml/2006/picture">
-                  <pic:nvPicPr>
-                    <pic:cNvPr id="0" name=""/>
-                    <pic:cNvPicPr/>
-                  </pic:nvPicPr>
-                  <pic:blipFill>
-                    <a:blip r:embed="rId16"/>
-                    <a:stretch>
-                      <a:fillRect/>
-                    </a:stretch>
-                  </pic:blipFill>
-                  <pic:spPr>
-                    <a:xfrm>
-                      <a:off x="0" y="0"/>
-                      <a:ext cx="6601968" cy="4507992"/>
-                    </a:xfrm>
-                    <a:prstGeom prst="rect">
-                      <a:avLst/>
-                    </a:prstGeom>
-                  </pic:spPr>
-                </pic:pic>
-              </a:graphicData>
-            </a:graphic>
-          </wp:inline>
-        </w:drawing>
+        <w:br w:type="page"/>
       </w:r>
     </w:p>
     <w:p>
       <w:pPr>
         <w:suppressAutoHyphens w:val="0"/>
         <w:rPr>
+          <w:del w:id="33" w:author="Wayne Kunze" w:date="2018-05-09T22:08:00Z"/>
           <w:i/>
           <w:iCs/>
           <w:color w:val="000000" w:themeColor="text2"/>
@@ -7005,17 +6731,12 @@
           <w:szCs w:val="18"/>
         </w:rPr>
       </w:pPr>
-      <w:bookmarkStart w:id="73" w:name="_Ref513566931"/>
-      <w:r>
-        <w:br w:type="page"/>
-      </w:r>
     </w:p>
     <w:p>
       <w:pPr>
         <w:pStyle w:val="Caption"/>
       </w:pPr>
       <w:r>
-        <w:lastRenderedPageBreak/>
         <w:t xml:space="preserve">Figure </w:t>
       </w:r>
       <w:r>
@@ -7036,182 +6757,362 @@
       <w:r>
         <w:fldChar w:fldCharType="end"/>
       </w:r>
-      <w:bookmarkEnd w:id="73"/>
+      <w:bookmarkEnd w:id="31"/>
       <w:r>
         <w:t>: Visualizations of PCs (Red are patients, Blue are control samples)</w:t>
       </w:r>
     </w:p>
     <w:p>
       <w:pPr>
+        <w:ind w:firstLine="0"/>
         <w:jc w:val="center"/>
-        <w:rPr>
-          <w:ins w:id="74" w:author="Wayne Kunze" w:date="2018-05-09T21:16:00Z"/>
-        </w:rPr>
+        <w:pPrChange w:id="34" w:author="Wayne Kunze" w:date="2018-05-09T22:12:00Z">
+          <w:pPr>
+            <w:jc w:val="center"/>
+          </w:pPr>
+        </w:pPrChange>
       </w:pPr>
-      <w:r>
-        <w:rPr>
-          <w:noProof/>
-          <w:lang w:eastAsia="en-US"/>
-        </w:rPr>
-        <w:drawing>
-          <wp:inline distT="0" distB="0" distL="0" distR="0" wp14:anchorId="3D5E3ECA" wp14:editId="5DCE8BB0">
-            <wp:extent cx="3621024" cy="2468880"/>
-            <wp:effectExtent l="0" t="0" r="0" b="7620"/>
-            <wp:docPr id="18" name="Picture 18"/>
-            <wp:cNvGraphicFramePr>
-              <a:graphicFrameLocks xmlns:a="http://schemas.openxmlformats.org/drawingml/2006/main" noChangeAspect="1"/>
-            </wp:cNvGraphicFramePr>
-            <a:graphic xmlns:a="http://schemas.openxmlformats.org/drawingml/2006/main">
-              <a:graphicData uri="http://schemas.openxmlformats.org/drawingml/2006/picture">
-                <pic:pic xmlns:pic="http://schemas.openxmlformats.org/drawingml/2006/picture">
-                  <pic:nvPicPr>
-                    <pic:cNvPr id="0" name=""/>
-                    <pic:cNvPicPr/>
-                  </pic:nvPicPr>
-                  <pic:blipFill>
-                    <a:blip r:embed="rId17"/>
-                    <a:stretch>
-                      <a:fillRect/>
-                    </a:stretch>
-                  </pic:blipFill>
-                  <pic:spPr>
-                    <a:xfrm>
-                      <a:off x="0" y="0"/>
-                      <a:ext cx="3621024" cy="2468880"/>
-                    </a:xfrm>
-                    <a:prstGeom prst="rect">
-                      <a:avLst/>
-                    </a:prstGeom>
-                  </pic:spPr>
-                </pic:pic>
-              </a:graphicData>
-            </a:graphic>
-          </wp:inline>
-        </w:drawing>
-      </w:r>
+      <w:moveFromRangeStart w:id="35" w:author="Wayne Kunze" w:date="2018-05-09T22:12:00Z" w:name="move513667257"/>
+      <w:moveFrom w:id="36" w:author="Wayne Kunze" w:date="2018-05-09T22:12:00Z">
+        <w:del w:id="37" w:author="Wayne Kunze" w:date="2018-05-09T22:12:00Z">
+          <w:r>
+            <w:rPr>
+              <w:noProof/>
+              <w:lang w:eastAsia="en-US"/>
+            </w:rPr>
+            <w:drawing>
+              <wp:inline distT="0" distB="0" distL="0" distR="0" wp14:anchorId="3D5E3ECA" wp14:editId="68B6304C">
+                <wp:extent cx="3621024" cy="2468880"/>
+                <wp:effectExtent l="0" t="0" r="0" b="7620"/>
+                <wp:docPr id="18" name="Picture 18"/>
+                <wp:cNvGraphicFramePr>
+                  <a:graphicFrameLocks xmlns:a="http://schemas.openxmlformats.org/drawingml/2006/main" noChangeAspect="1"/>
+                </wp:cNvGraphicFramePr>
+                <a:graphic xmlns:a="http://schemas.openxmlformats.org/drawingml/2006/main">
+                  <a:graphicData uri="http://schemas.openxmlformats.org/drawingml/2006/picture">
+                    <pic:pic xmlns:pic="http://schemas.openxmlformats.org/drawingml/2006/picture">
+                      <pic:nvPicPr>
+                        <pic:cNvPr id="0" name=""/>
+                        <pic:cNvPicPr/>
+                      </pic:nvPicPr>
+                      <pic:blipFill>
+                        <a:blip r:embed="rId17"/>
+                        <a:stretch>
+                          <a:fillRect/>
+                        </a:stretch>
+                      </pic:blipFill>
+                      <pic:spPr>
+                        <a:xfrm>
+                          <a:off x="0" y="0"/>
+                          <a:ext cx="3621024" cy="2468880"/>
+                        </a:xfrm>
+                        <a:prstGeom prst="rect">
+                          <a:avLst/>
+                        </a:prstGeom>
+                      </pic:spPr>
+                    </pic:pic>
+                  </a:graphicData>
+                </a:graphic>
+              </wp:inline>
+            </w:drawing>
+          </w:r>
+        </w:del>
+      </w:moveFrom>
+      <w:moveFromRangeEnd w:id="35"/>
+      <w:moveToRangeStart w:id="38" w:author="Wayne Kunze" w:date="2018-05-09T22:12:00Z" w:name="move513667257"/>
+      <w:moveTo w:id="39" w:author="Wayne Kunze" w:date="2018-05-09T22:12:00Z">
+        <w:r>
+          <w:rPr>
+            <w:noProof/>
+            <w:lang w:eastAsia="en-US"/>
+          </w:rPr>
+          <w:drawing>
+            <wp:inline distT="0" distB="0" distL="0" distR="0" wp14:anchorId="7E77746E" wp14:editId="47BA8C4F">
+              <wp:extent cx="3621024" cy="2468880"/>
+              <wp:effectExtent l="0" t="0" r="0" b="7620"/>
+              <wp:docPr id="24" name="Picture 24"/>
+              <wp:cNvGraphicFramePr>
+                <a:graphicFrameLocks xmlns:a="http://schemas.openxmlformats.org/drawingml/2006/main" noChangeAspect="1"/>
+              </wp:cNvGraphicFramePr>
+              <a:graphic xmlns:a="http://schemas.openxmlformats.org/drawingml/2006/main">
+                <a:graphicData uri="http://schemas.openxmlformats.org/drawingml/2006/picture">
+                  <pic:pic xmlns:pic="http://schemas.openxmlformats.org/drawingml/2006/picture">
+                    <pic:nvPicPr>
+                      <pic:cNvPr id="0" name=""/>
+                      <pic:cNvPicPr/>
+                    </pic:nvPicPr>
+                    <pic:blipFill>
+                      <a:blip r:embed="rId17"/>
+                      <a:stretch>
+                        <a:fillRect/>
+                      </a:stretch>
+                    </pic:blipFill>
+                    <pic:spPr>
+                      <a:xfrm>
+                        <a:off x="0" y="0"/>
+                        <a:ext cx="3621024" cy="2468880"/>
+                      </a:xfrm>
+                      <a:prstGeom prst="rect">
+                        <a:avLst/>
+                      </a:prstGeom>
+                    </pic:spPr>
+                  </pic:pic>
+                </a:graphicData>
+              </a:graphic>
+            </wp:inline>
+          </w:drawing>
+        </w:r>
+      </w:moveTo>
+      <w:moveToRangeEnd w:id="38"/>
     </w:p>
     <w:p>
       <w:pPr>
+        <w:ind w:firstLine="0"/>
         <w:jc w:val="center"/>
+        <w:rPr>
+          <w:del w:id="40" w:author="Wayne Kunze" w:date="2018-05-09T22:12:00Z"/>
+        </w:rPr>
       </w:pPr>
-      <w:r>
-        <w:rPr>
-          <w:noProof/>
-          <w:lang w:eastAsia="en-US"/>
-        </w:rPr>
-        <w:drawing>
-          <wp:inline distT="0" distB="0" distL="0" distR="0" wp14:anchorId="66BC3AC1" wp14:editId="1829D929">
-            <wp:extent cx="3621024" cy="2468880"/>
-            <wp:effectExtent l="0" t="0" r="0" b="7620"/>
-            <wp:docPr id="19" name="Picture 19"/>
-            <wp:cNvGraphicFramePr>
-              <a:graphicFrameLocks xmlns:a="http://schemas.openxmlformats.org/drawingml/2006/main" noChangeAspect="1"/>
-            </wp:cNvGraphicFramePr>
-            <a:graphic xmlns:a="http://schemas.openxmlformats.org/drawingml/2006/main">
-              <a:graphicData uri="http://schemas.openxmlformats.org/drawingml/2006/picture">
-                <pic:pic xmlns:pic="http://schemas.openxmlformats.org/drawingml/2006/picture">
-                  <pic:nvPicPr>
-                    <pic:cNvPr id="0" name=""/>
-                    <pic:cNvPicPr/>
-                  </pic:nvPicPr>
-                  <pic:blipFill>
-                    <a:blip r:embed="rId18"/>
-                    <a:stretch>
-                      <a:fillRect/>
-                    </a:stretch>
-                  </pic:blipFill>
-                  <pic:spPr>
-                    <a:xfrm>
-                      <a:off x="0" y="0"/>
-                      <a:ext cx="3621024" cy="2468880"/>
-                    </a:xfrm>
-                    <a:prstGeom prst="rect">
-                      <a:avLst/>
-                    </a:prstGeom>
-                  </pic:spPr>
-                </pic:pic>
-              </a:graphicData>
-            </a:graphic>
-          </wp:inline>
-        </w:drawing>
-      </w:r>
+      <w:moveFromRangeStart w:id="41" w:author="Wayne Kunze" w:date="2018-05-09T22:12:00Z" w:name="move513667268"/>
+      <w:moveFrom w:id="42" w:author="Wayne Kunze" w:date="2018-05-09T22:12:00Z">
+        <w:r>
+          <w:rPr>
+            <w:noProof/>
+            <w:lang w:eastAsia="en-US"/>
+          </w:rPr>
+          <w:drawing>
+            <wp:inline distT="0" distB="0" distL="0" distR="0" wp14:anchorId="66BC3AC1" wp14:editId="70691404">
+              <wp:extent cx="3621024" cy="2468880"/>
+              <wp:effectExtent l="0" t="0" r="0" b="7620"/>
+              <wp:docPr id="19" name="Picture 19"/>
+              <wp:cNvGraphicFramePr>
+                <a:graphicFrameLocks xmlns:a="http://schemas.openxmlformats.org/drawingml/2006/main" noChangeAspect="1"/>
+              </wp:cNvGraphicFramePr>
+              <a:graphic xmlns:a="http://schemas.openxmlformats.org/drawingml/2006/main">
+                <a:graphicData uri="http://schemas.openxmlformats.org/drawingml/2006/picture">
+                  <pic:pic xmlns:pic="http://schemas.openxmlformats.org/drawingml/2006/picture">
+                    <pic:nvPicPr>
+                      <pic:cNvPr id="0" name=""/>
+                      <pic:cNvPicPr/>
+                    </pic:nvPicPr>
+                    <pic:blipFill>
+                      <a:blip r:embed="rId18"/>
+                      <a:stretch>
+                        <a:fillRect/>
+                      </a:stretch>
+                    </pic:blipFill>
+                    <pic:spPr>
+                      <a:xfrm>
+                        <a:off x="0" y="0"/>
+                        <a:ext cx="3621024" cy="2468880"/>
+                      </a:xfrm>
+                      <a:prstGeom prst="rect">
+                        <a:avLst/>
+                      </a:prstGeom>
+                    </pic:spPr>
+                  </pic:pic>
+                </a:graphicData>
+              </a:graphic>
+            </wp:inline>
+          </w:drawing>
+        </w:r>
+      </w:moveFrom>
+      <w:moveFromRangeEnd w:id="41"/>
+      <w:moveToRangeStart w:id="43" w:author="Wayne Kunze" w:date="2018-05-09T22:12:00Z" w:name="move513667268"/>
+      <w:moveTo w:id="44" w:author="Wayne Kunze" w:date="2018-05-09T22:12:00Z">
+        <w:r>
+          <w:rPr>
+            <w:noProof/>
+            <w:lang w:eastAsia="en-US"/>
+          </w:rPr>
+          <w:drawing>
+            <wp:inline distT="0" distB="0" distL="0" distR="0" wp14:anchorId="32B2EE94" wp14:editId="15776674">
+              <wp:extent cx="3621024" cy="2468880"/>
+              <wp:effectExtent l="0" t="0" r="0" b="7620"/>
+              <wp:docPr id="25" name="Picture 25"/>
+              <wp:cNvGraphicFramePr>
+                <a:graphicFrameLocks xmlns:a="http://schemas.openxmlformats.org/drawingml/2006/main" noChangeAspect="1"/>
+              </wp:cNvGraphicFramePr>
+              <a:graphic xmlns:a="http://schemas.openxmlformats.org/drawingml/2006/main">
+                <a:graphicData uri="http://schemas.openxmlformats.org/drawingml/2006/picture">
+                  <pic:pic xmlns:pic="http://schemas.openxmlformats.org/drawingml/2006/picture">
+                    <pic:nvPicPr>
+                      <pic:cNvPr id="0" name=""/>
+                      <pic:cNvPicPr/>
+                    </pic:nvPicPr>
+                    <pic:blipFill>
+                      <a:blip r:embed="rId18"/>
+                      <a:stretch>
+                        <a:fillRect/>
+                      </a:stretch>
+                    </pic:blipFill>
+                    <pic:spPr>
+                      <a:xfrm>
+                        <a:off x="0" y="0"/>
+                        <a:ext cx="3621024" cy="2468880"/>
+                      </a:xfrm>
+                      <a:prstGeom prst="rect">
+                        <a:avLst/>
+                      </a:prstGeom>
+                    </pic:spPr>
+                  </pic:pic>
+                </a:graphicData>
+              </a:graphic>
+            </wp:inline>
+          </w:drawing>
+        </w:r>
+      </w:moveTo>
+      <w:moveToRangeEnd w:id="43"/>
     </w:p>
     <w:p>
       <w:pPr>
-        <w:suppressAutoHyphens w:val="0"/>
         <w:ind w:firstLine="0"/>
         <w:jc w:val="center"/>
         <w:rPr>
+          <w:ins w:id="45" w:author="Wayne Kunze" w:date="2018-05-09T22:12:00Z"/>
+        </w:rPr>
+      </w:pPr>
+    </w:p>
+    <w:p>
+      <w:pPr>
+        <w:ind w:firstLine="0"/>
+        <w:jc w:val="center"/>
+        <w:rPr>
+          <w:ins w:id="46" w:author="Wayne Kunze" w:date="2018-05-09T22:12:00Z"/>
+        </w:rPr>
+        <w:pPrChange w:id="47" w:author="Wayne Kunze" w:date="2018-05-09T22:12:00Z">
+          <w:pPr>
+            <w:jc w:val="center"/>
+          </w:pPr>
+        </w:pPrChange>
+      </w:pPr>
+      <w:ins w:id="48" w:author="Wayne Kunze" w:date="2018-05-09T22:12:00Z">
+        <w:r>
+          <w:rPr>
+            <w:noProof/>
+          </w:rPr>
+          <w:drawing>
+            <wp:inline distT="0" distB="0" distL="0" distR="0" wp14:anchorId="4DDB0AA8" wp14:editId="6734A14D">
+              <wp:extent cx="3630168" cy="2468880"/>
+              <wp:effectExtent l="0" t="0" r="8890" b="7620"/>
+              <wp:docPr id="26" name="Picture 26"/>
+              <wp:cNvGraphicFramePr>
+                <a:graphicFrameLocks xmlns:a="http://schemas.openxmlformats.org/drawingml/2006/main"/>
+              </wp:cNvGraphicFramePr>
+              <a:graphic xmlns:a="http://schemas.openxmlformats.org/drawingml/2006/main">
+                <a:graphicData uri="http://schemas.openxmlformats.org/drawingml/2006/picture">
+                  <pic:pic xmlns:pic="http://schemas.openxmlformats.org/drawingml/2006/picture">
+                    <pic:nvPicPr>
+                      <pic:cNvPr id="1" name=""/>
+                      <pic:cNvPicPr/>
+                    </pic:nvPicPr>
+                    <pic:blipFill>
+                      <a:blip r:embed="rId19"/>
+                      <a:stretch>
+                        <a:fillRect/>
+                      </a:stretch>
+                    </pic:blipFill>
+                    <pic:spPr>
+                      <a:xfrm>
+                        <a:off x="0" y="0"/>
+                        <a:ext cx="3630168" cy="2468880"/>
+                      </a:xfrm>
+                      <a:prstGeom prst="rect">
+                        <a:avLst/>
+                      </a:prstGeom>
+                    </pic:spPr>
+                  </pic:pic>
+                </a:graphicData>
+              </a:graphic>
+            </wp:inline>
+          </w:drawing>
+        </w:r>
+        <w:bookmarkStart w:id="49" w:name="_GoBack"/>
+        <w:bookmarkEnd w:id="49"/>
+      </w:ins>
+    </w:p>
+    <w:p>
+      <w:pPr>
+        <w:ind w:firstLine="0"/>
+        <w:jc w:val="center"/>
+        <w:rPr>
+          <w:del w:id="50" w:author="Wayne Kunze" w:date="2018-05-09T22:13:00Z"/>
           <w:i/>
           <w:iCs/>
           <w:color w:val="000000" w:themeColor="text2"/>
           <w:sz w:val="22"/>
           <w:szCs w:val="18"/>
         </w:rPr>
-        <w:pPrChange w:id="75" w:author="Wayne Kunze" w:date="2018-05-09T21:16:00Z">
+        <w:pPrChange w:id="51" w:author="Wayne Kunze" w:date="2018-05-09T22:12:00Z">
           <w:pPr>
             <w:suppressAutoHyphens w:val="0"/>
+            <w:ind w:firstLine="0"/>
             <w:jc w:val="center"/>
           </w:pPr>
         </w:pPrChange>
       </w:pPr>
-      <w:bookmarkStart w:id="76" w:name="_Ref513567035"/>
-      <w:ins w:id="77" w:author="Wayne Kunze" w:date="2018-05-09T21:16:00Z">
+      <w:bookmarkStart w:id="52" w:name="_Ref513567035"/>
+      <w:del w:id="53" w:author="Wayne Kunze" w:date="2018-05-09T22:12:00Z">
         <w:r>
-          <w:t xml:space="preserve">          </w:t>
+          <w:lastRenderedPageBreak/>
+          <w:delText xml:space="preserve">          </w:delText>
         </w:r>
-      </w:ins>
-      <w:r>
-        <w:rPr>
-          <w:noProof/>
-        </w:rPr>
-        <w:drawing>
-          <wp:inline distT="0" distB="0" distL="0" distR="0" wp14:anchorId="57E3ADCA" wp14:editId="187CB5EA">
-            <wp:extent cx="3630168" cy="2468880"/>
-            <wp:effectExtent l="0" t="0" r="8890" b="7620"/>
-            <wp:docPr id="1" name="Picture 1"/>
-            <wp:cNvGraphicFramePr>
-              <a:graphicFrameLocks xmlns:a="http://schemas.openxmlformats.org/drawingml/2006/main"/>
-            </wp:cNvGraphicFramePr>
-            <a:graphic xmlns:a="http://schemas.openxmlformats.org/drawingml/2006/main">
-              <a:graphicData uri="http://schemas.openxmlformats.org/drawingml/2006/picture">
-                <pic:pic xmlns:pic="http://schemas.openxmlformats.org/drawingml/2006/picture">
-                  <pic:nvPicPr>
-                    <pic:cNvPr id="1" name=""/>
-                    <pic:cNvPicPr/>
-                  </pic:nvPicPr>
-                  <pic:blipFill>
-                    <a:blip r:embed="rId19"/>
-                    <a:stretch>
-                      <a:fillRect/>
-                    </a:stretch>
-                  </pic:blipFill>
-                  <pic:spPr>
-                    <a:xfrm>
-                      <a:off x="0" y="0"/>
-                      <a:ext cx="3630168" cy="2468880"/>
-                    </a:xfrm>
-                    <a:prstGeom prst="rect">
-                      <a:avLst/>
-                    </a:prstGeom>
-                  </pic:spPr>
-                </pic:pic>
-              </a:graphicData>
-            </a:graphic>
-          </wp:inline>
-        </w:drawing>
-      </w:r>
-      <w:r>
-        <w:br w:type="page"/>
-      </w:r>
+        <w:r>
+          <w:rPr>
+            <w:noProof/>
+          </w:rPr>
+          <w:drawing>
+            <wp:inline distT="0" distB="0" distL="0" distR="0" wp14:anchorId="57E3ADCA" wp14:editId="100D0C66">
+              <wp:extent cx="3630168" cy="2468880"/>
+              <wp:effectExtent l="0" t="0" r="8890" b="7620"/>
+              <wp:docPr id="1" name="Picture 1"/>
+              <wp:cNvGraphicFramePr>
+                <a:graphicFrameLocks xmlns:a="http://schemas.openxmlformats.org/drawingml/2006/main"/>
+              </wp:cNvGraphicFramePr>
+              <a:graphic xmlns:a="http://schemas.openxmlformats.org/drawingml/2006/main">
+                <a:graphicData uri="http://schemas.openxmlformats.org/drawingml/2006/picture">
+                  <pic:pic xmlns:pic="http://schemas.openxmlformats.org/drawingml/2006/picture">
+                    <pic:nvPicPr>
+                      <pic:cNvPr id="1" name=""/>
+                      <pic:cNvPicPr/>
+                    </pic:nvPicPr>
+                    <pic:blipFill>
+                      <a:blip r:embed="rId19"/>
+                      <a:stretch>
+                        <a:fillRect/>
+                      </a:stretch>
+                    </pic:blipFill>
+                    <pic:spPr>
+                      <a:xfrm>
+                        <a:off x="0" y="0"/>
+                        <a:ext cx="3630168" cy="2468880"/>
+                      </a:xfrm>
+                      <a:prstGeom prst="rect">
+                        <a:avLst/>
+                      </a:prstGeom>
+                    </pic:spPr>
+                  </pic:pic>
+                </a:graphicData>
+              </a:graphic>
+            </wp:inline>
+          </w:drawing>
+        </w:r>
+        <w:r>
+          <w:br w:type="page"/>
+        </w:r>
+      </w:del>
     </w:p>
     <w:p>
       <w:pPr>
         <w:pStyle w:val="Caption"/>
-        <w:keepNext/>
+        <w:pPrChange w:id="54" w:author="Wayne Kunze" w:date="2018-05-09T22:13:00Z">
+          <w:pPr>
+            <w:pStyle w:val="Caption"/>
+            <w:keepNext/>
+          </w:pPr>
+        </w:pPrChange>
       </w:pPr>
       <w:r>
-        <w:lastRenderedPageBreak/>
         <w:t xml:space="preserve">Table </w:t>
       </w:r>
       <w:r>
@@ -7235,7 +7136,7 @@
         </w:rPr>
         <w:fldChar w:fldCharType="end"/>
       </w:r>
-      <w:bookmarkEnd w:id="76"/>
+      <w:bookmarkEnd w:id="52"/>
       <w:r>
         <w:t>: Misclassification Rate for different sized PCA models</w:t>
       </w:r>
@@ -13307,21 +13208,12 @@
         <w:jc w:val="center"/>
       </w:pPr>
     </w:p>
-    <w:commentRangeStart w:id="78"/>
-    <w:commentRangeStart w:id="79"/>
-    <w:commentRangeStart w:id="80"/>
+    <w:commentRangeStart w:id="55"/>
+    <w:commentRangeStart w:id="56"/>
+    <w:commentRangeStart w:id="57"/>
     <w:p>
       <w:pPr>
         <w:suppressAutoHyphens w:val="0"/>
-        <w:rPr>
-          <w:del w:id="81" w:author="Wayne Kunze" w:date="2018-05-09T21:21:00Z"/>
-          <w:moveTo w:id="82" w:author="Wayne Kunze" w:date="2018-05-09T21:21:00Z"/>
-          <w:i/>
-          <w:iCs/>
-          <w:color w:val="000000" w:themeColor="text2"/>
-          <w:sz w:val="22"/>
-          <w:szCs w:val="18"/>
-        </w:rPr>
       </w:pPr>
       <w:r>
         <w:lastRenderedPageBreak/>
@@ -13342,28 +13234,15 @@
       <w:r>
         <w:fldChar w:fldCharType="separate"/>
       </w:r>
-      <w:ins w:id="83" w:author="Wayne Kunze" w:date="2018-05-09T21:17:00Z">
-        <w:r>
-          <w:t xml:space="preserve">Figure </w:t>
-        </w:r>
-        <w:r>
-          <w:rPr>
-            <w:noProof/>
-          </w:rPr>
-          <w:t>7</w:t>
-        </w:r>
-      </w:ins>
-      <w:del w:id="84" w:author="Wayne Kunze" w:date="2018-05-09T21:17:00Z">
-        <w:r>
-          <w:delText xml:space="preserve">Figure </w:delText>
-        </w:r>
-        <w:r>
-          <w:rPr>
-            <w:noProof/>
-          </w:rPr>
-          <w:delText>7</w:delText>
-        </w:r>
-      </w:del>
+      <w:r>
+        <w:t xml:space="preserve">Figure </w:t>
+      </w:r>
+      <w:r>
+        <w:rPr>
+          <w:noProof/>
+        </w:rPr>
+        <w:t>7</w:t>
+      </w:r>
       <w:r>
         <w:fldChar w:fldCharType="end"/>
       </w:r>
@@ -13379,259 +13258,101 @@
       <w:r>
         <w:t xml:space="preserve"> the “Proportion of Variance Explained” by each principal component. </w:t>
       </w:r>
-      <w:commentRangeEnd w:id="78"/>
+      <w:commentRangeEnd w:id="55"/>
       <w:r>
         <w:rPr>
           <w:rStyle w:val="CommentReference"/>
         </w:rPr>
-        <w:commentReference w:id="78"/>
-      </w:r>
-      <w:commentRangeEnd w:id="79"/>
+        <w:commentReference w:id="55"/>
+      </w:r>
+      <w:commentRangeEnd w:id="56"/>
       <w:r>
         <w:rPr>
           <w:rStyle w:val="CommentReference"/>
         </w:rPr>
-        <w:commentReference w:id="79"/>
-      </w:r>
-      <w:commentRangeEnd w:id="80"/>
+        <w:commentReference w:id="56"/>
+      </w:r>
+      <w:commentRangeEnd w:id="57"/>
       <w:r>
         <w:rPr>
           <w:rStyle w:val="CommentReference"/>
         </w:rPr>
-        <w:commentReference w:id="80"/>
+        <w:commentReference w:id="57"/>
       </w:r>
       <w:r>
         <w:t xml:space="preserve"> The first component only explains ~10% of the variance with 100% of the variance reached with 23 principal components.  </w:t>
       </w:r>
-      <w:moveToRangeStart w:id="85" w:author="Wayne Kunze" w:date="2018-05-09T21:21:00Z" w:name="move513664207"/>
-      <w:moveTo w:id="86" w:author="Wayne Kunze" w:date="2018-05-09T21:21:00Z">
-        <w:del w:id="87" w:author="Wayne Kunze" w:date="2018-05-09T21:21:00Z">
-          <w:r>
-            <w:fldChar w:fldCharType="begin"/>
-          </w:r>
-          <w:r>
-            <w:delInstrText xml:space="preserve"> REF _Ref513566931 \h </w:delInstrText>
-          </w:r>
-        </w:del>
-      </w:moveTo>
-      <w:del w:id="88" w:author="Wayne Kunze" w:date="2018-05-09T21:21:00Z"/>
-      <w:moveTo w:id="89" w:author="Wayne Kunze" w:date="2018-05-09T21:21:00Z">
-        <w:del w:id="90" w:author="Wayne Kunze" w:date="2018-05-09T21:21:00Z">
-          <w:r>
-            <w:fldChar w:fldCharType="separate"/>
-          </w:r>
-          <w:r>
-            <w:br w:type="page"/>
-          </w:r>
-        </w:del>
-      </w:moveTo>
+      <w:r>
+        <w:t xml:space="preserve">Figure 8 </w:t>
+      </w:r>
+      <w:r>
+        <w:t>helps visualize the relationship between PCs, with the PC2/PC3 plot demonstrating good clustering between the two sample groups.</w:t>
+      </w:r>
     </w:p>
     <w:p>
       <w:pPr>
         <w:suppressAutoHyphens w:val="0"/>
+      </w:pPr>
+      <w:r>
+        <w:t>Table 4</w:t>
+      </w:r>
+      <w:r>
+        <w:t xml:space="preserve"> highlights</w:t>
+      </w:r>
+      <w:r>
+        <w:t xml:space="preserve"> an interesting result:  as more principal components were added to the model, the ability of the model (using LOOCV validation) to accurately predict the presence of Psoriasis worsened.  Examination </w:t>
+      </w:r>
+      <w:r>
+        <w:t>of</w:t>
+      </w:r>
+      <w:r>
+        <w:t xml:space="preserve"> </w:t>
+      </w:r>
+      <w:commentRangeStart w:id="58"/>
+      <w:commentRangeStart w:id="59"/>
+      <w:r>
+        <w:t xml:space="preserve">the scree plot of PVE in </w:t>
+      </w:r>
+      <w:r>
+        <w:fldChar w:fldCharType="begin"/>
+      </w:r>
+      <w:r>
+        <w:instrText xml:space="preserve"> REF _Ref513660220 \h </w:instrText>
+      </w:r>
+      <w:r>
+        <w:fldChar w:fldCharType="separate"/>
+      </w:r>
+      <w:r>
+        <w:t xml:space="preserve">Figure </w:t>
+      </w:r>
+      <w:r>
         <w:rPr>
-          <w:ins w:id="91" w:author="Wayne Kunze" w:date="2018-05-09T21:22:00Z"/>
+          <w:noProof/>
         </w:rPr>
-      </w:pPr>
-      <w:moveTo w:id="92" w:author="Wayne Kunze" w:date="2018-05-09T21:21:00Z">
-        <w:del w:id="93" w:author="Wayne Kunze" w:date="2018-05-09T21:21:00Z">
-          <w:r>
-            <w:delText xml:space="preserve">Figure </w:delText>
-          </w:r>
-          <w:r>
-            <w:rPr>
-              <w:noProof/>
-            </w:rPr>
-            <w:delText>8</w:delText>
-          </w:r>
-          <w:r>
-            <w:fldChar w:fldCharType="end"/>
-          </w:r>
-          <w:r>
-            <w:delText xml:space="preserve"> </w:delText>
-          </w:r>
-        </w:del>
-      </w:moveTo>
-      <w:ins w:id="94" w:author="Wayne Kunze" w:date="2018-05-09T21:21:00Z">
-        <w:r>
-          <w:t xml:space="preserve">Figure 8 </w:t>
-        </w:r>
-      </w:ins>
-      <w:moveTo w:id="95" w:author="Wayne Kunze" w:date="2018-05-09T21:21:00Z">
-        <w:r>
-          <w:t>helps visualize the relationship between PCs, with the PC2/PC3 plot demonstrating good clustering between the two sample groups.</w:t>
-        </w:r>
-      </w:moveTo>
-    </w:p>
-    <w:p>
-      <w:pPr>
-        <w:suppressAutoHyphens w:val="0"/>
-        <w:pPrChange w:id="96" w:author="Wayne Kunze" w:date="2018-05-09T21:22:00Z">
-          <w:pPr/>
-        </w:pPrChange>
-      </w:pPr>
-      <w:ins w:id="97" w:author="Wayne Kunze" w:date="2018-05-09T21:22:00Z">
-        <w:r>
-          <w:t>Table 4</w:t>
-        </w:r>
-      </w:ins>
-      <w:moveTo w:id="98" w:author="Wayne Kunze" w:date="2018-05-09T21:21:00Z">
-        <w:del w:id="99" w:author="Wayne Kunze" w:date="2018-05-09T21:22:00Z">
-          <w:r>
-            <w:delText xml:space="preserve"> </w:delText>
-          </w:r>
-        </w:del>
-      </w:moveTo>
-      <w:moveFromRangeStart w:id="100" w:author="Wayne Kunze" w:date="2018-05-09T21:21:00Z" w:name="move513664207"/>
-      <w:moveToRangeEnd w:id="85"/>
-      <w:moveFrom w:id="101" w:author="Wayne Kunze" w:date="2018-05-09T21:21:00Z">
-        <w:r>
-          <w:fldChar w:fldCharType="begin"/>
-        </w:r>
-        <w:r>
-          <w:instrText xml:space="preserve"> REF _Ref513566931 \h </w:instrText>
-        </w:r>
-      </w:moveFrom>
-      <w:del w:id="102" w:author="Wayne Kunze" w:date="2018-05-09T21:21:00Z"/>
-      <w:moveFrom w:id="103" w:author="Wayne Kunze" w:date="2018-05-09T21:21:00Z">
-        <w:r>
-          <w:fldChar w:fldCharType="separate"/>
-        </w:r>
-        <w:r>
-          <w:t xml:space="preserve">Figure </w:t>
-        </w:r>
-        <w:r>
-          <w:rPr>
-            <w:noProof/>
-          </w:rPr>
-          <w:t>8</w:t>
-        </w:r>
-        <w:r>
-          <w:fldChar w:fldCharType="end"/>
-        </w:r>
-        <w:r>
-          <w:t xml:space="preserve"> helps visualize the relationship between PCs, with the PC2/PC3 plot demonstrating good clustering between the two sample groups.  </w:t>
-        </w:r>
-      </w:moveFrom>
-      <w:moveFromRangeEnd w:id="100"/>
-      <w:del w:id="104" w:author="Wayne Kunze" w:date="2018-05-09T21:22:00Z">
-        <w:r>
-          <w:fldChar w:fldCharType="begin"/>
-        </w:r>
-        <w:r>
-          <w:delInstrText xml:space="preserve"> REF _Ref513567035 \h </w:delInstrText>
-        </w:r>
-        <w:r>
-          <w:fldChar w:fldCharType="separate"/>
-        </w:r>
-      </w:del>
-      <w:del w:id="105" w:author="Wayne Kunze" w:date="2018-05-09T21:17:00Z">
-        <w:r>
-          <w:delText xml:space="preserve">Table </w:delText>
-        </w:r>
-        <w:r>
-          <w:rPr>
-            <w:noProof/>
-          </w:rPr>
-          <w:delText>4</w:delText>
-        </w:r>
-      </w:del>
-      <w:del w:id="106" w:author="Wayne Kunze" w:date="2018-05-09T21:22:00Z">
-        <w:r>
-          <w:fldChar w:fldCharType="end"/>
-        </w:r>
-        <w:r>
-          <w:delText xml:space="preserve"> </w:delText>
-        </w:r>
-      </w:del>
-      <w:del w:id="107" w:author="Wayne Kunze" w:date="2018-05-09T21:21:00Z">
-        <w:r>
-          <w:delText>illustrates</w:delText>
-        </w:r>
-      </w:del>
-      <w:ins w:id="108" w:author="Wayne Kunze" w:date="2018-05-09T21:22:00Z">
-        <w:r>
-          <w:t xml:space="preserve"> highlights</w:t>
-        </w:r>
-      </w:ins>
-      <w:r>
-        <w:t xml:space="preserve"> an interesting result:  as more principal components were added to the model, the ability of the model (using LOOCV validation) to accurately predict the presence of Psoriasis worsened.  Examination </w:t>
-      </w:r>
-      <w:r>
-        <w:t>of</w:t>
+        <w:t>7</w:t>
+      </w:r>
+      <w:r>
+        <w:fldChar w:fldCharType="end"/>
       </w:r>
       <w:r>
         <w:t xml:space="preserve"> </w:t>
       </w:r>
-      <w:commentRangeStart w:id="109"/>
-      <w:commentRangeStart w:id="110"/>
-      <w:r>
-        <w:t xml:space="preserve">the scree plot of PVE in </w:t>
-      </w:r>
-      <w:del w:id="111" w:author="Wayne Kunze" w:date="2018-05-09T21:22:00Z">
-        <w:r>
-          <w:fldChar w:fldCharType="begin"/>
-        </w:r>
-        <w:r>
-          <w:delInstrText xml:space="preserve"> REF _Ref513566913 \h </w:delInstrText>
-        </w:r>
-        <w:r>
-          <w:fldChar w:fldCharType="end"/>
-        </w:r>
-      </w:del>
-      <w:r>
-        <w:fldChar w:fldCharType="begin"/>
-      </w:r>
-      <w:r>
-        <w:instrText xml:space="preserve"> REF _Ref513660220 \h </w:instrText>
-      </w:r>
-      <w:r>
-        <w:fldChar w:fldCharType="separate"/>
-      </w:r>
-      <w:ins w:id="112" w:author="Wayne Kunze" w:date="2018-05-09T21:17:00Z">
-        <w:r>
-          <w:t xml:space="preserve">Figure </w:t>
-        </w:r>
-        <w:r>
-          <w:rPr>
-            <w:noProof/>
-          </w:rPr>
-          <w:t>7</w:t>
-        </w:r>
-      </w:ins>
-      <w:del w:id="113" w:author="Wayne Kunze" w:date="2018-05-09T21:17:00Z">
-        <w:r>
-          <w:delText xml:space="preserve">Figure </w:delText>
-        </w:r>
-        <w:r>
-          <w:rPr>
-            <w:noProof/>
-          </w:rPr>
-          <w:delText>7</w:delText>
-        </w:r>
-      </w:del>
-      <w:r>
-        <w:fldChar w:fldCharType="end"/>
-      </w:r>
-      <w:r>
-        <w:t xml:space="preserve"> </w:t>
-      </w:r>
       <w:r>
         <w:t xml:space="preserve">provides </w:t>
       </w:r>
-      <w:commentRangeEnd w:id="109"/>
+      <w:commentRangeEnd w:id="58"/>
       <w:r>
         <w:rPr>
           <w:rStyle w:val="CommentReference"/>
         </w:rPr>
-        <w:commentReference w:id="109"/>
-      </w:r>
-      <w:commentRangeEnd w:id="110"/>
+        <w:commentReference w:id="58"/>
+      </w:r>
+      <w:commentRangeEnd w:id="59"/>
       <w:r>
         <w:rPr>
           <w:rStyle w:val="CommentReference"/>
         </w:rPr>
-        <w:commentReference w:id="110"/>
+        <w:commentReference w:id="59"/>
       </w:r>
       <w:r>
         <w:t>a clue to this result.  At approximately seven principal components there is a “knee” were the additional amount of variance explained levels out.  From this point on the additional principal components add little new information to the model in exchange for greatly increased noise and unwanted flexibility.</w:t>
@@ -13838,7 +13559,7 @@
       <w:pPr>
         <w:pStyle w:val="Caption"/>
       </w:pPr>
-      <w:bookmarkStart w:id="114" w:name="_Ref513485098"/>
+      <w:bookmarkStart w:id="60" w:name="_Ref513485098"/>
       <w:r>
         <w:t xml:space="preserve">Figure </w:t>
       </w:r>
@@ -13860,7 +13581,7 @@
       <w:r>
         <w:fldChar w:fldCharType="end"/>
       </w:r>
-      <w:bookmarkEnd w:id="114"/>
+      <w:bookmarkEnd w:id="60"/>
       <w:r>
         <w:t>: SVM error for each Patient</w:t>
       </w:r>
@@ -13916,7 +13637,7 @@
       <w:pPr>
         <w:pStyle w:val="Caption"/>
       </w:pPr>
-      <w:bookmarkStart w:id="115" w:name="_Ref513572144"/>
+      <w:bookmarkStart w:id="61" w:name="_Ref513572144"/>
       <w:r>
         <w:lastRenderedPageBreak/>
         <w:t xml:space="preserve">Figure </w:t>
@@ -13939,7 +13660,7 @@
       <w:r>
         <w:fldChar w:fldCharType="end"/>
       </w:r>
-      <w:bookmarkEnd w:id="115"/>
+      <w:bookmarkEnd w:id="61"/>
       <w:r>
         <w:t>: Performance of SV</w:t>
       </w:r>
@@ -13964,11 +13685,6 @@
       <w:r>
         <w:t>attempted</w:t>
       </w:r>
-      <w:del w:id="116" w:author="Wayne Kunze" w:date="2018-05-09T21:23:00Z">
-        <w:r>
-          <w:delText xml:space="preserve"> </w:delText>
-        </w:r>
-      </w:del>
       <w:r>
         <w:t xml:space="preserve"> to </w:t>
       </w:r>
@@ -14056,11 +13772,9 @@
       <w:r>
         <w:t xml:space="preserve"> however</w:t>
       </w:r>
-      <w:ins w:id="117" w:author="Wayne Kunze" w:date="2018-05-09T21:17:00Z">
-        <w:r>
-          <w:t>,</w:t>
-        </w:r>
-      </w:ins>
+      <w:r>
+        <w:t>,</w:t>
+      </w:r>
       <w:r>
         <w:t xml:space="preserve"> the patients in each </w:t>
       </w:r>
@@ -14094,11 +13808,9 @@
       <w:r>
         <w:t xml:space="preserve"> shows the 2 clusters.  Expanding the search to look from 2 to 8 clusters, the presence of the disease did not seem to be hugely impactful.  Using 6 or more clusters, the pat</w:t>
       </w:r>
-      <w:ins w:id="118" w:author="Wayne Kunze" w:date="2018-05-09T21:58:00Z">
-        <w:r>
-          <w:t>i</w:t>
-        </w:r>
-      </w:ins>
+      <w:r>
+        <w:t>i</w:t>
+      </w:r>
       <w:r>
         <w:t xml:space="preserve">ents who did not have the disease </w:t>
       </w:r>
@@ -14108,24 +13820,15 @@
       <w:r>
         <w:t xml:space="preserve">to be </w:t>
       </w:r>
-      <w:ins w:id="119" w:author="Wayne Kunze" w:date="2018-05-09T21:59:00Z">
-        <w:r>
-          <w:t xml:space="preserve">more highly </w:t>
-        </w:r>
-      </w:ins>
+      <w:r>
+        <w:t xml:space="preserve">more highly </w:t>
+      </w:r>
       <w:r>
         <w:t>cluster</w:t>
       </w:r>
-      <w:ins w:id="120" w:author="Wayne Kunze" w:date="2018-05-09T21:59:00Z">
-        <w:r>
-          <w:t>ed</w:t>
-        </w:r>
-      </w:ins>
-      <w:del w:id="121" w:author="Wayne Kunze" w:date="2018-05-09T21:59:00Z">
-        <w:r>
-          <w:delText xml:space="preserve"> more</w:delText>
-        </w:r>
-      </w:del>
+      <w:r>
+        <w:t>ed</w:t>
+      </w:r>
       <w:r>
         <w:t xml:space="preserve">; however, the disease still did not seem to be a significant factor.  </w:t>
       </w:r>
@@ -14211,7 +13914,7 @@
       <w:pPr>
         <w:pStyle w:val="Caption"/>
       </w:pPr>
-      <w:bookmarkStart w:id="122" w:name="_Ref513484579"/>
+      <w:bookmarkStart w:id="62" w:name="_Ref513484579"/>
       <w:r>
         <w:t xml:space="preserve">Figure </w:t>
       </w:r>
@@ -14233,7 +13936,7 @@
       <w:r>
         <w:fldChar w:fldCharType="end"/>
       </w:r>
-      <w:bookmarkEnd w:id="122"/>
+      <w:bookmarkEnd w:id="62"/>
       <w:r>
         <w:t>: Euclidean Distance</w:t>
       </w:r>
@@ -14295,7 +13998,7 @@
       <w:pPr>
         <w:pStyle w:val="Caption"/>
       </w:pPr>
-      <w:bookmarkStart w:id="123" w:name="_Ref513484552"/>
+      <w:bookmarkStart w:id="63" w:name="_Ref513484552"/>
       <w:r>
         <w:t xml:space="preserve">Figure </w:t>
       </w:r>
@@ -14317,7 +14020,7 @@
       <w:r>
         <w:fldChar w:fldCharType="end"/>
       </w:r>
-      <w:bookmarkEnd w:id="123"/>
+      <w:bookmarkEnd w:id="63"/>
       <w:r>
         <w:t>: Manhattan Distance</w:t>
       </w:r>
@@ -14379,7 +14082,7 @@
       <w:pPr>
         <w:pStyle w:val="Caption"/>
       </w:pPr>
-      <w:bookmarkStart w:id="124" w:name="_Ref513484597"/>
+      <w:bookmarkStart w:id="64" w:name="_Ref513484597"/>
       <w:r>
         <w:t xml:space="preserve">Figure </w:t>
       </w:r>
@@ -14404,7 +14107,7 @@
         </w:rPr>
         <w:fldChar w:fldCharType="end"/>
       </w:r>
-      <w:bookmarkEnd w:id="124"/>
+      <w:bookmarkEnd w:id="64"/>
       <w:r>
         <w:t>: Clusters found using K</w:t>
       </w:r>
@@ -14421,7 +14124,7 @@
         <w:pStyle w:val="Caption"/>
         <w:keepNext/>
       </w:pPr>
-      <w:bookmarkStart w:id="125" w:name="_Ref513484622"/>
+      <w:bookmarkStart w:id="65" w:name="_Ref513484622"/>
       <w:r>
         <w:t xml:space="preserve">Table </w:t>
       </w:r>
@@ -14446,7 +14149,7 @@
         </w:rPr>
         <w:fldChar w:fldCharType="end"/>
       </w:r>
-      <w:bookmarkEnd w:id="125"/>
+      <w:bookmarkEnd w:id="65"/>
       <w:r>
         <w:t>: results of Clusters with many different cluster sizes</w:t>
       </w:r>
@@ -15512,8 +15215,8 @@
     </w:tbl>
     <w:p/>
     <w:p>
-      <w:bookmarkStart w:id="126" w:name="rstudio_console_output"/>
-      <w:bookmarkEnd w:id="126"/>
+      <w:bookmarkStart w:id="66" w:name="rstudio_console_output"/>
+      <w:bookmarkEnd w:id="66"/>
     </w:p>
     <w:p>
       <w:pPr>
@@ -15524,19 +15227,12 @@
       </w:r>
     </w:p>
     <w:p>
-      <w:pPr>
-        <w:rPr>
-          <w:ins w:id="127" w:author="Wayne Kunze" w:date="2018-05-09T21:23:00Z"/>
-        </w:rPr>
-      </w:pPr>
       <w:r>
         <w:t>In conclusion, while our findings did not exactly match the paper</w:t>
       </w:r>
-      <w:ins w:id="128" w:author="Wayne Kunze" w:date="2018-05-09T22:00:00Z">
-        <w:r>
-          <w:t>'</w:t>
-        </w:r>
-      </w:ins>
+      <w:r>
+        <w:t>'</w:t>
+      </w:r>
       <w:r>
         <w:t>s, we were able to examine the data in new ways.  Our tree</w:t>
       </w:r>
@@ -15582,17 +15278,10 @@
       <w:r>
         <w:t xml:space="preserve">  Beyond the limited quantity of data, the emphasis on patients with psoriasis leads to the data being a poor model for the </w:t>
       </w:r>
-      <w:del w:id="129" w:author="Wayne Kunze" w:date="2018-05-09T21:23:00Z">
-        <w:r>
-          <w:lastRenderedPageBreak/>
-          <w:delText>population as a whole</w:delText>
-        </w:r>
-      </w:del>
-      <w:ins w:id="130" w:author="Wayne Kunze" w:date="2018-05-09T21:23:00Z">
-        <w:r>
-          <w:t>population</w:t>
-        </w:r>
-      </w:ins>
+      <w:r>
+        <w:lastRenderedPageBreak/>
+        <w:t>population</w:t>
+      </w:r>
       <w:r>
         <w:t>.</w:t>
       </w:r>
@@ -15961,8 +15650,8 @@
         <w:pStyle w:val="Caption"/>
         <w:keepNext/>
       </w:pPr>
-      <w:bookmarkStart w:id="131" w:name="_Ref513653686"/>
-      <w:bookmarkStart w:id="132" w:name="_Ref513653678"/>
+      <w:bookmarkStart w:id="67" w:name="_Ref513653686"/>
+      <w:bookmarkStart w:id="68" w:name="_Ref513653678"/>
       <w:r>
         <w:t xml:space="preserve">Table </w:t>
       </w:r>
@@ -15987,11 +15676,11 @@
         </w:rPr>
         <w:fldChar w:fldCharType="end"/>
       </w:r>
-      <w:bookmarkEnd w:id="131"/>
+      <w:bookmarkEnd w:id="67"/>
       <w:r>
         <w:t>: Significantly Upregulated genes in Psoriasis patients compared to healthy controls</w:t>
       </w:r>
-      <w:bookmarkEnd w:id="132"/>
+      <w:bookmarkEnd w:id="68"/>
     </w:p>
     <w:tbl>
       <w:tblPr>
@@ -20600,7 +20289,7 @@
         <w:pStyle w:val="Caption"/>
         <w:keepNext/>
       </w:pPr>
-      <w:bookmarkStart w:id="133" w:name="_Ref513653691"/>
+      <w:bookmarkStart w:id="69" w:name="_Ref513653691"/>
       <w:r>
         <w:lastRenderedPageBreak/>
         <w:t xml:space="preserve">Table </w:t>
@@ -20626,7 +20315,7 @@
         </w:rPr>
         <w:fldChar w:fldCharType="end"/>
       </w:r>
-      <w:bookmarkEnd w:id="133"/>
+      <w:bookmarkEnd w:id="69"/>
       <w:r>
         <w:t>: significantly Downregulated genes in Psoriasis patients compared to healthy controls</w:t>
       </w:r>
@@ -23813,7 +23502,7 @@
 
 <file path=word/comments.xml><?xml version="1.0" encoding="utf-8"?>
 <w:comments xmlns:wpc="http://schemas.microsoft.com/office/word/2010/wordprocessingCanvas" xmlns:cx="http://schemas.microsoft.com/office/drawing/2014/chartex" xmlns:cx1="http://schemas.microsoft.com/office/drawing/2015/9/8/chartex" xmlns:cx2="http://schemas.microsoft.com/office/drawing/2015/10/21/chartex" xmlns:cx3="http://schemas.microsoft.com/office/drawing/2016/5/9/chartex" xmlns:cx4="http://schemas.microsoft.com/office/drawing/2016/5/10/chartex" xmlns:cx5="http://schemas.microsoft.com/office/drawing/2016/5/11/chartex" xmlns:cx6="http://schemas.microsoft.com/office/drawing/2016/5/12/chartex" xmlns:cx7="http://schemas.microsoft.com/office/drawing/2016/5/13/chartex" xmlns:cx8="http://schemas.microsoft.com/office/drawing/2016/5/14/chartex" xmlns:mc="http://schemas.openxmlformats.org/markup-compatibility/2006" xmlns:aink="http://schemas.microsoft.com/office/drawing/2016/ink" xmlns:am3d="http://schemas.microsoft.com/office/drawing/2017/model3d" xmlns:o="urn:schemas-microsoft-com:office:office" xmlns:r="http://schemas.openxmlformats.org/officeDocument/2006/relationships" xmlns:m="http://schemas.openxmlformats.org/officeDocument/2006/math" xmlns:v="urn:schemas-microsoft-com:vml" xmlns:wp14="http://schemas.microsoft.com/office/word/2010/wordprocessingDrawing" xmlns:wp="http://schemas.openxmlformats.org/drawingml/2006/wordprocessingDrawing" xmlns:w10="urn:schemas-microsoft-com:office:word" xmlns:w="http://schemas.openxmlformats.org/wordprocessingml/2006/main" xmlns:w14="http://schemas.microsoft.com/office/word/2010/wordml" xmlns:w15="http://schemas.microsoft.com/office/word/2012/wordml" xmlns:w16cid="http://schemas.microsoft.com/office/word/2016/wordml/cid" xmlns:w16se="http://schemas.microsoft.com/office/word/2015/wordml/symex" xmlns:wpg="http://schemas.microsoft.com/office/word/2010/wordprocessingGroup" xmlns:wpi="http://schemas.microsoft.com/office/word/2010/wordprocessingInk" xmlns:wne="http://schemas.microsoft.com/office/word/2006/wordml" xmlns:wps="http://schemas.microsoft.com/office/word/2010/wordprocessingShape" mc:Ignorable="w14 w15 w16se w16cid wp14">
-  <w:comment w:id="78" w:author="Caleb Perry" w:date="2018-05-09T17:48:00Z" w:initials="CP">
+  <w:comment w:id="55" w:author="Caleb Perry" w:date="2018-05-09T17:48:00Z" w:initials="CP">
     <w:p>
       <w:pPr>
         <w:pStyle w:val="CommentText"/>
@@ -23829,7 +23518,7 @@
       </w:r>
     </w:p>
   </w:comment>
-  <w:comment w:id="79" w:author="Samuel Brown" w:date="2018-05-09T20:15:00Z" w:initials="SB">
+  <w:comment w:id="56" w:author="Samuel Brown" w:date="2018-05-09T20:15:00Z" w:initials="SB">
     <w:p>
       <w:pPr>
         <w:pStyle w:val="CommentText"/>
@@ -23845,7 +23534,7 @@
       </w:r>
     </w:p>
   </w:comment>
-  <w:comment w:id="80" w:author="Samuel Brown" w:date="2018-05-09T20:15:00Z" w:initials="SB">
+  <w:comment w:id="57" w:author="Samuel Brown" w:date="2018-05-09T20:15:00Z" w:initials="SB">
     <w:p>
       <w:pPr>
         <w:pStyle w:val="CommentText"/>
@@ -23858,7 +23547,7 @@
       </w:r>
     </w:p>
   </w:comment>
-  <w:comment w:id="109" w:author="Caleb Perry" w:date="2018-05-09T17:50:00Z" w:initials="CP">
+  <w:comment w:id="58" w:author="Caleb Perry" w:date="2018-05-09T17:50:00Z" w:initials="CP">
     <w:p>
       <w:pPr>
         <w:pStyle w:val="CommentText"/>
@@ -23874,7 +23563,7 @@
       </w:r>
     </w:p>
   </w:comment>
-  <w:comment w:id="110" w:author="Samuel Brown" w:date="2018-05-09T20:16:00Z" w:initials="SB">
+  <w:comment w:id="59" w:author="Samuel Brown" w:date="2018-05-09T20:16:00Z" w:initials="SB">
     <w:p>
       <w:pPr>
         <w:pStyle w:val="CommentText"/>
@@ -27824,7 +27513,7 @@
 </file>
 
 <file path=customXml/itemProps2.xml><?xml version="1.0" encoding="utf-8"?>
-<ds:datastoreItem xmlns:ds="http://schemas.openxmlformats.org/officeDocument/2006/customXml" ds:itemID="{DFF9A113-2C65-4BA1-BE18-9AE65519E3D1}">
+<ds:datastoreItem xmlns:ds="http://schemas.openxmlformats.org/officeDocument/2006/customXml" ds:itemID="{3320A650-E6E9-48D6-80DA-D414E3ABEB19}">
   <ds:schemaRefs>
     <ds:schemaRef ds:uri="http://schemas.openxmlformats.org/officeDocument/2006/bibliography"/>
   </ds:schemaRefs>

</xml_diff>